<commit_message>
updates to documentation and release after testing all functions
</commit_message>
<xml_diff>
--- a/plug-ins/horae/doc/horae_documentation_v1.2editv.docx
+++ b/plug-ins/horae/doc/horae_documentation_v1.2editv.docx
@@ -9758,7 +9758,7 @@
                                     </pic:cNvPicPr>
                                   </pic:nvPicPr>
                                   <pic:blipFill>
-                                    <a:blip r:embed="rId23">
+                                    <a:blip r:embed="rId24">
                                       <a:extLst>
                                         <a:ext uri="{28A0092B-C50C-407E-A947-70E740481C1C}">
                                           <a14:useLocalDpi xmlns:a14="http://schemas.microsoft.com/office/drawing/2010/main" val="0"/>
@@ -10123,7 +10123,7 @@
         </w:rPr>
         <w:t xml:space="preserve"> that can load data from a receiver, please see the following link for details: </w:t>
       </w:r>
-      <w:hyperlink r:id="rId24" w:history="1">
+      <w:hyperlink r:id="rId25" w:history="1">
         <w:r>
           <w:rPr>
             <w:rStyle w:val="Hyperlink"/>
@@ -12231,7 +12231,7 @@
                                           <pic:cNvPicPr/>
                                         </pic:nvPicPr>
                                         <pic:blipFill>
-                                          <a:blip r:embed="rId25">
+                                          <a:blip r:embed="rId26">
                                             <a:extLst>
                                               <a:ext uri="{28A0092B-C50C-407E-A947-70E740481C1C}">
                                                 <a14:useLocalDpi xmlns:a14="http://schemas.microsoft.com/office/drawing/2010/main" val="0"/>
@@ -12363,7 +12363,7 @@
                                     <pic:cNvPicPr/>
                                   </pic:nvPicPr>
                                   <pic:blipFill>
-                                    <a:blip r:embed="rId26">
+                                    <a:blip r:embed="rId27">
                                       <a:extLst>
                                         <a:ext uri="{28A0092B-C50C-407E-A947-70E740481C1C}">
                                           <a14:useLocalDpi xmlns:a14="http://schemas.microsoft.com/office/drawing/2010/main" val="0"/>
@@ -13886,7 +13886,7 @@
                                           </pic:cNvPicPr>
                                         </pic:nvPicPr>
                                         <pic:blipFill>
-                                          <a:blip r:embed="rId27">
+                                          <a:blip r:embed="rId28">
                                             <a:extLst>
                                               <a:ext uri="{28A0092B-C50C-407E-A947-70E740481C1C}">
                                                 <a14:useLocalDpi xmlns:a14="http://schemas.microsoft.com/office/drawing/2010/main" val="0"/>
@@ -13991,7 +13991,7 @@
                                     </pic:cNvPicPr>
                                   </pic:nvPicPr>
                                   <pic:blipFill>
-                                    <a:blip r:embed="rId28">
+                                    <a:blip r:embed="rId29">
                                       <a:extLst>
                                         <a:ext uri="{28A0092B-C50C-407E-A947-70E740481C1C}">
                                           <a14:useLocalDpi xmlns:a14="http://schemas.microsoft.com/office/drawing/2010/main" val="0"/>
@@ -14501,7 +14501,7 @@
                                           <pic:cNvPicPr/>
                                         </pic:nvPicPr>
                                         <pic:blipFill>
-                                          <a:blip r:embed="rId29">
+                                          <a:blip r:embed="rId30">
                                             <a:extLst>
                                               <a:ext uri="{28A0092B-C50C-407E-A947-70E740481C1C}">
                                                 <a14:useLocalDpi xmlns:a14="http://schemas.microsoft.com/office/drawing/2010/main" val="0"/>
@@ -14622,7 +14622,7 @@
                                     <pic:cNvPicPr/>
                                   </pic:nvPicPr>
                                   <pic:blipFill>
-                                    <a:blip r:embed="rId30">
+                                    <a:blip r:embed="rId31">
                                       <a:extLst>
                                         <a:ext uri="{28A0092B-C50C-407E-A947-70E740481C1C}">
                                           <a14:useLocalDpi xmlns:a14="http://schemas.microsoft.com/office/drawing/2010/main" val="0"/>
@@ -15251,7 +15251,7 @@
                                           </pic:cNvPicPr>
                                         </pic:nvPicPr>
                                         <pic:blipFill>
-                                          <a:blip r:embed="rId31">
+                                          <a:blip r:embed="rId32">
                                             <a:extLst>
                                               <a:ext uri="{28A0092B-C50C-407E-A947-70E740481C1C}">
                                                 <a14:useLocalDpi xmlns:a14="http://schemas.microsoft.com/office/drawing/2010/main" val="0"/>
@@ -15356,7 +15356,7 @@
                                     </pic:cNvPicPr>
                                   </pic:nvPicPr>
                                   <pic:blipFill>
-                                    <a:blip r:embed="rId32">
+                                    <a:blip r:embed="rId33">
                                       <a:extLst>
                                         <a:ext uri="{28A0092B-C50C-407E-A947-70E740481C1C}">
                                           <a14:useLocalDpi xmlns:a14="http://schemas.microsoft.com/office/drawing/2010/main" val="0"/>
@@ -16604,7 +16604,7 @@
                                           </pic:cNvPicPr>
                                         </pic:nvPicPr>
                                         <pic:blipFill>
-                                          <a:blip r:embed="rId33">
+                                          <a:blip r:embed="rId34">
                                             <a:extLst>
                                               <a:ext uri="{28A0092B-C50C-407E-A947-70E740481C1C}">
                                                 <a14:useLocalDpi xmlns:a14="http://schemas.microsoft.com/office/drawing/2010/main" val="0"/>
@@ -16724,7 +16724,7 @@
                                     </pic:cNvPicPr>
                                   </pic:nvPicPr>
                                   <pic:blipFill>
-                                    <a:blip r:embed="rId34">
+                                    <a:blip r:embed="rId35">
                                       <a:extLst>
                                         <a:ext uri="{28A0092B-C50C-407E-A947-70E740481C1C}">
                                           <a14:useLocalDpi xmlns:a14="http://schemas.microsoft.com/office/drawing/2010/main" val="0"/>
@@ -16944,7 +16944,7 @@
                                           </pic:cNvPicPr>
                                         </pic:nvPicPr>
                                         <pic:blipFill>
-                                          <a:blip r:embed="rId35">
+                                          <a:blip r:embed="rId36">
                                             <a:extLst>
                                               <a:ext uri="{28A0092B-C50C-407E-A947-70E740481C1C}">
                                                 <a14:useLocalDpi xmlns:a14="http://schemas.microsoft.com/office/drawing/2010/main" val="0"/>
@@ -17064,7 +17064,7 @@
                                     </pic:cNvPicPr>
                                   </pic:nvPicPr>
                                   <pic:blipFill>
-                                    <a:blip r:embed="rId36">
+                                    <a:blip r:embed="rId37">
                                       <a:extLst>
                                         <a:ext uri="{28A0092B-C50C-407E-A947-70E740481C1C}">
                                           <a14:useLocalDpi xmlns:a14="http://schemas.microsoft.com/office/drawing/2010/main" val="0"/>
@@ -17719,7 +17719,7 @@
                                           </pic:cNvPicPr>
                                         </pic:nvPicPr>
                                         <pic:blipFill>
-                                          <a:blip r:embed="rId37">
+                                          <a:blip r:embed="rId38">
                                             <a:extLst>
                                               <a:ext uri="{28A0092B-C50C-407E-A947-70E740481C1C}">
                                                 <a14:useLocalDpi xmlns:a14="http://schemas.microsoft.com/office/drawing/2010/main" val="0"/>
@@ -17816,7 +17816,7 @@
                                     </pic:cNvPicPr>
                                   </pic:nvPicPr>
                                   <pic:blipFill>
-                                    <a:blip r:embed="rId38">
+                                    <a:blip r:embed="rId39">
                                       <a:extLst>
                                         <a:ext uri="{28A0092B-C50C-407E-A947-70E740481C1C}">
                                           <a14:useLocalDpi xmlns:a14="http://schemas.microsoft.com/office/drawing/2010/main" val="0"/>
@@ -18513,7 +18513,7 @@
                                           </pic:cNvPicPr>
                                         </pic:nvPicPr>
                                         <pic:blipFill>
-                                          <a:blip r:embed="rId39">
+                                          <a:blip r:embed="rId40">
                                             <a:extLst>
                                               <a:ext uri="{28A0092B-C50C-407E-A947-70E740481C1C}">
                                                 <a14:useLocalDpi xmlns:a14="http://schemas.microsoft.com/office/drawing/2010/main" val="0"/>
@@ -18635,7 +18635,7 @@
                                     </pic:cNvPicPr>
                                   </pic:nvPicPr>
                                   <pic:blipFill>
-                                    <a:blip r:embed="rId40">
+                                    <a:blip r:embed="rId41">
                                       <a:extLst>
                                         <a:ext uri="{28A0092B-C50C-407E-A947-70E740481C1C}">
                                           <a14:useLocalDpi xmlns:a14="http://schemas.microsoft.com/office/drawing/2010/main" val="0"/>
@@ -19049,7 +19049,7 @@
                                           </pic:cNvPicPr>
                                         </pic:nvPicPr>
                                         <pic:blipFill>
-                                          <a:blip r:embed="rId27">
+                                          <a:blip r:embed="rId28">
                                             <a:extLst>
                                               <a:ext uri="{28A0092B-C50C-407E-A947-70E740481C1C}">
                                                 <a14:useLocalDpi xmlns:a14="http://schemas.microsoft.com/office/drawing/2010/main" val="0"/>
@@ -19154,7 +19154,7 @@
                                     </pic:cNvPicPr>
                                   </pic:nvPicPr>
                                   <pic:blipFill>
-                                    <a:blip r:embed="rId28">
+                                    <a:blip r:embed="rId29">
                                       <a:extLst>
                                         <a:ext uri="{28A0092B-C50C-407E-A947-70E740481C1C}">
                                           <a14:useLocalDpi xmlns:a14="http://schemas.microsoft.com/office/drawing/2010/main" val="0"/>
@@ -19500,7 +19500,7 @@
                                           </pic:cNvPicPr>
                                         </pic:nvPicPr>
                                         <pic:blipFill>
-                                          <a:blip r:embed="rId41">
+                                          <a:blip r:embed="rId42">
                                             <a:extLst>
                                               <a:ext uri="{28A0092B-C50C-407E-A947-70E740481C1C}">
                                                 <a14:useLocalDpi xmlns:a14="http://schemas.microsoft.com/office/drawing/2010/main" val="0"/>
@@ -19633,7 +19633,7 @@
                                     </pic:cNvPicPr>
                                   </pic:nvPicPr>
                                   <pic:blipFill>
-                                    <a:blip r:embed="rId42">
+                                    <a:blip r:embed="rId43">
                                       <a:extLst>
                                         <a:ext uri="{28A0092B-C50C-407E-A947-70E740481C1C}">
                                           <a14:useLocalDpi xmlns:a14="http://schemas.microsoft.com/office/drawing/2010/main" val="0"/>
@@ -20000,7 +20000,7 @@
                                           </pic:cNvPicPr>
                                         </pic:nvPicPr>
                                         <pic:blipFill>
-                                          <a:blip r:embed="rId43">
+                                          <a:blip r:embed="rId44">
                                             <a:extLst>
                                               <a:ext uri="{28A0092B-C50C-407E-A947-70E740481C1C}">
                                                 <a14:useLocalDpi xmlns:a14="http://schemas.microsoft.com/office/drawing/2010/main" val="0"/>
@@ -20134,7 +20134,7 @@
                                     </pic:cNvPicPr>
                                   </pic:nvPicPr>
                                   <pic:blipFill>
-                                    <a:blip r:embed="rId44">
+                                    <a:blip r:embed="rId45">
                                       <a:extLst>
                                         <a:ext uri="{28A0092B-C50C-407E-A947-70E740481C1C}">
                                           <a14:useLocalDpi xmlns:a14="http://schemas.microsoft.com/office/drawing/2010/main" val="0"/>
@@ -21072,7 +21072,7 @@
                                           <pic:cNvPicPr/>
                                         </pic:nvPicPr>
                                         <pic:blipFill>
-                                          <a:blip r:embed="rId45">
+                                          <a:blip r:embed="rId46">
                                             <a:extLst>
                                               <a:ext uri="{28A0092B-C50C-407E-A947-70E740481C1C}">
                                                 <a14:useLocalDpi xmlns:a14="http://schemas.microsoft.com/office/drawing/2010/main" val="0"/>
@@ -21185,7 +21185,7 @@
                                     <pic:cNvPicPr/>
                                   </pic:nvPicPr>
                                   <pic:blipFill>
-                                    <a:blip r:embed="rId46">
+                                    <a:blip r:embed="rId47">
                                       <a:extLst>
                                         <a:ext uri="{28A0092B-C50C-407E-A947-70E740481C1C}">
                                           <a14:useLocalDpi xmlns:a14="http://schemas.microsoft.com/office/drawing/2010/main" val="0"/>
@@ -21639,7 +21639,7 @@
                                           </pic:cNvPicPr>
                                         </pic:nvPicPr>
                                         <pic:blipFill>
-                                          <a:blip r:embed="rId47">
+                                          <a:blip r:embed="rId48">
                                             <a:extLst>
                                               <a:ext uri="{28A0092B-C50C-407E-A947-70E740481C1C}">
                                                 <a14:useLocalDpi xmlns:a14="http://schemas.microsoft.com/office/drawing/2010/main" val="0"/>
@@ -21759,7 +21759,7 @@
                                     </pic:cNvPicPr>
                                   </pic:nvPicPr>
                                   <pic:blipFill>
-                                    <a:blip r:embed="rId48">
+                                    <a:blip r:embed="rId49">
                                       <a:extLst>
                                         <a:ext uri="{28A0092B-C50C-407E-A947-70E740481C1C}">
                                           <a14:useLocalDpi xmlns:a14="http://schemas.microsoft.com/office/drawing/2010/main" val="0"/>
@@ -23117,7 +23117,7 @@
                                           <pic:cNvPicPr/>
                                         </pic:nvPicPr>
                                         <pic:blipFill>
-                                          <a:blip r:embed="rId49">
+                                          <a:blip r:embed="rId50">
                                             <a:extLst>
                                               <a:ext uri="{28A0092B-C50C-407E-A947-70E740481C1C}">
                                                 <a14:useLocalDpi xmlns:a14="http://schemas.microsoft.com/office/drawing/2010/main" val="0"/>
@@ -23235,7 +23235,7 @@
                                     <pic:cNvPicPr/>
                                   </pic:nvPicPr>
                                   <pic:blipFill>
-                                    <a:blip r:embed="rId50">
+                                    <a:blip r:embed="rId51">
                                       <a:extLst>
                                         <a:ext uri="{28A0092B-C50C-407E-A947-70E740481C1C}">
                                           <a14:useLocalDpi xmlns:a14="http://schemas.microsoft.com/office/drawing/2010/main" val="0"/>
@@ -24330,7 +24330,7 @@
                                           </pic:cNvPicPr>
                                         </pic:nvPicPr>
                                         <pic:blipFill>
-                                          <a:blip r:embed="rId52">
+                                          <a:blip r:embed="rId53">
                                             <a:extLst>
                                               <a:ext uri="{28A0092B-C50C-407E-A947-70E740481C1C}">
                                                 <a14:useLocalDpi xmlns:a14="http://schemas.microsoft.com/office/drawing/2010/main" val="0"/>
@@ -24450,7 +24450,7 @@
                                     </pic:cNvPicPr>
                                   </pic:nvPicPr>
                                   <pic:blipFill>
-                                    <a:blip r:embed="rId53">
+                                    <a:blip r:embed="rId54">
                                       <a:extLst>
                                         <a:ext uri="{28A0092B-C50C-407E-A947-70E740481C1C}">
                                           <a14:useLocalDpi xmlns:a14="http://schemas.microsoft.com/office/drawing/2010/main" val="0"/>
@@ -24883,7 +24883,7 @@
                                           </pic:cNvPicPr>
                                         </pic:nvPicPr>
                                         <pic:blipFill>
-                                          <a:blip r:embed="rId54">
+                                          <a:blip r:embed="rId55">
                                             <a:extLst>
                                               <a:ext uri="{28A0092B-C50C-407E-A947-70E740481C1C}">
                                                 <a14:useLocalDpi xmlns:a14="http://schemas.microsoft.com/office/drawing/2010/main" val="0"/>
@@ -25019,7 +25019,7 @@
                                     </pic:cNvPicPr>
                                   </pic:nvPicPr>
                                   <pic:blipFill>
-                                    <a:blip r:embed="rId55">
+                                    <a:blip r:embed="rId56">
                                       <a:extLst>
                                         <a:ext uri="{28A0092B-C50C-407E-A947-70E740481C1C}">
                                           <a14:useLocalDpi xmlns:a14="http://schemas.microsoft.com/office/drawing/2010/main" val="0"/>
@@ -25457,9 +25457,9 @@
             <o:lock v:ext="edit" aspectratio="t"/>
           </v:shapetype>
           <v:shape id="_x0000_i1025" type="#_x0000_t75" style="width:72.75pt;height:19.7pt" o:ole="">
-            <v:imagedata r:id="rId56" o:title=""/>
+            <v:imagedata r:id="rId57" o:title=""/>
           </v:shape>
-          <o:OLEObject Type="Embed" ProgID="Equation.DSMT4" ShapeID="_x0000_i1025" DrawAspect="Content" ObjectID="_1296666194" r:id="rId57"/>
+          <o:OLEObject Type="Embed" ProgID="Equation.DSMT4" ShapeID="_x0000_i1025" DrawAspect="Content" ObjectID="_1296734639" r:id="rId58"/>
         </w:object>
       </w:r>
       <w:r>
@@ -25825,7 +25825,6 @@
         <w:t xml:space="preserve">Failure of LSCV and Numerical Limitations: The LSCV approach failed for all datasets that we tested with more than 500 GPS points. </w:t>
       </w:r>
       <w:proofErr w:type="spellStart"/>
-      <w:proofErr w:type="gramStart"/>
       <w:r>
         <w:rPr>
           <w:lang w:val="en-CA"/>
@@ -25840,7 +25839,6 @@
         <w:t>LSCV</w:t>
       </w:r>
       <w:proofErr w:type="spellEnd"/>
-      <w:proofErr w:type="gramEnd"/>
       <w:r>
         <w:rPr>
           <w:lang w:val="en-CA"/>
@@ -26062,21 +26060,7 @@
         <w:rPr>
           <w:lang w:val="en-CA"/>
         </w:rPr>
-        <w:t xml:space="preserve">. Aside from the LSCV failures we encountered numerical problems when calculating the LSCV score </w:t>
-      </w:r>
-      <w:proofErr w:type="gramStart"/>
-      <w:r>
-        <w:rPr>
-          <w:lang w:val="en-CA"/>
-        </w:rPr>
-        <w:t>CV(</w:t>
-      </w:r>
-      <w:proofErr w:type="gramEnd"/>
-      <w:r>
-        <w:rPr>
-          <w:lang w:val="en-CA"/>
-        </w:rPr>
-        <w:t xml:space="preserve">h) in our implementation using JAVA and a 32-Bit operating system when following </w:t>
+        <w:t xml:space="preserve">. Aside from the LSCV failures we encountered numerical problems when calculating the LSCV score CV(h) in our implementation using JAVA and a 32-Bit operating system when following </w:t>
       </w:r>
       <w:proofErr w:type="spellStart"/>
       <w:r>
@@ -26140,21 +26124,7 @@
         <w:rPr>
           <w:lang w:val="en-CA"/>
         </w:rPr>
-        <w:t xml:space="preserve"> will result in erroneous values for </w:t>
-      </w:r>
-      <w:proofErr w:type="gramStart"/>
-      <w:r>
-        <w:rPr>
-          <w:lang w:val="en-CA"/>
-        </w:rPr>
-        <w:t>CV(</w:t>
-      </w:r>
-      <w:proofErr w:type="gramEnd"/>
-      <w:r>
-        <w:rPr>
-          <w:lang w:val="en-CA"/>
-        </w:rPr>
-        <w:t xml:space="preserve">h) if x &gt; 709 due to 32-bit precision limits. </w:t>
+        <w:t xml:space="preserve"> will result in erroneous values for CV(h) if x &gt; 709 due to 32-bit precision limits. </w:t>
       </w:r>
       <w:r>
         <w:rPr>
@@ -26621,7 +26591,7 @@
                                           </pic:cNvPicPr>
                                         </pic:nvPicPr>
                                         <pic:blipFill>
-                                          <a:blip r:embed="rId58">
+                                          <a:blip r:embed="rId59">
                                             <a:extLst>
                                               <a:ext uri="{28A0092B-C50C-407E-A947-70E740481C1C}">
                                                 <a14:useLocalDpi xmlns:a14="http://schemas.microsoft.com/office/drawing/2010/main" val="0"/>
@@ -26746,7 +26716,7 @@
                                     </pic:cNvPicPr>
                                   </pic:nvPicPr>
                                   <pic:blipFill>
-                                    <a:blip r:embed="rId59">
+                                    <a:blip r:embed="rId60">
                                       <a:extLst>
                                         <a:ext uri="{28A0092B-C50C-407E-A947-70E740481C1C}">
                                           <a14:useLocalDpi xmlns:a14="http://schemas.microsoft.com/office/drawing/2010/main" val="0"/>
@@ -27383,27 +27353,13 @@
         <w:rPr>
           <w:lang w:val="en-CA"/>
         </w:rPr>
-        <w:t xml:space="preserve"> Next you need to decide if lines should be rasterized first (all segments are rasterized in a first step) or </w:t>
-      </w:r>
-      <w:proofErr w:type="gramStart"/>
-      <w:r>
-        <w:rPr>
-          <w:lang w:val="en-CA"/>
-        </w:rPr>
-        <w:t xml:space="preserve">segment by </w:t>
-      </w:r>
-      <w:r>
-        <w:rPr>
-          <w:lang w:val="en-CA"/>
-        </w:rPr>
-        <w:t>segment</w:t>
-      </w:r>
-      <w:proofErr w:type="gramEnd"/>
-      <w:r>
-        <w:rPr>
-          <w:lang w:val="en-CA"/>
-        </w:rPr>
-        <w:t xml:space="preserve">. The results for both methods will be different as described in </w:t>
+        <w:t xml:space="preserve"> Next you need to decide if lines should be rasterized first (all segments are rasterized in a first step) or segment by </w:t>
+      </w:r>
+      <w:r>
+        <w:rPr>
+          <w:lang w:val="en-CA"/>
+        </w:rPr>
+        <w:t xml:space="preserve">segment. The results for both methods will be different as described in </w:t>
       </w:r>
       <w:proofErr w:type="spellStart"/>
       <w:r>
@@ -27718,7 +27674,7 @@
                                           </pic:cNvPicPr>
                                         </pic:nvPicPr>
                                         <pic:blipFill>
-                                          <a:blip r:embed="rId60">
+                                          <a:blip r:embed="rId61">
                                             <a:extLst>
                                               <a:ext uri="{28A0092B-C50C-407E-A947-70E740481C1C}">
                                                 <a14:useLocalDpi xmlns:a14="http://schemas.microsoft.com/office/drawing/2010/main" val="0"/>
@@ -27846,7 +27802,7 @@
                                     </pic:cNvPicPr>
                                   </pic:nvPicPr>
                                   <pic:blipFill>
-                                    <a:blip r:embed="rId61">
+                                    <a:blip r:embed="rId62">
                                       <a:extLst>
                                         <a:ext uri="{28A0092B-C50C-407E-A947-70E740481C1C}">
                                           <a14:useLocalDpi xmlns:a14="http://schemas.microsoft.com/office/drawing/2010/main" val="0"/>
@@ -28139,21 +28095,12 @@
         </w:rPr>
         <w:t xml:space="preserve">The Line KDE functions both return a raster layer with density values. However, the retuned raster values will correspond to the input units, and are not (normalized) values of the density function </w:t>
       </w:r>
-      <w:proofErr w:type="gramStart"/>
       <w:r>
         <w:rPr>
           <w:i/>
           <w:lang w:val="en-CA"/>
         </w:rPr>
-        <w:t>f(</w:t>
-      </w:r>
-      <w:proofErr w:type="gramEnd"/>
-      <w:r>
-        <w:rPr>
-          <w:i/>
-          <w:lang w:val="en-CA"/>
-        </w:rPr>
-        <w:t>t)</w:t>
+        <w:t>f(t)</w:t>
       </w:r>
       <w:r>
         <w:rPr>
@@ -28343,21 +28290,7 @@
         <w:rPr>
           <w:lang w:val="en-CA"/>
         </w:rPr>
-        <w:t>The scaling function controls the (bone-</w:t>
-      </w:r>
-      <w:proofErr w:type="gramStart"/>
-      <w:r>
-        <w:rPr>
-          <w:lang w:val="en-CA"/>
-        </w:rPr>
-        <w:t>)shape</w:t>
-      </w:r>
-      <w:proofErr w:type="gramEnd"/>
-      <w:r>
-        <w:rPr>
-          <w:lang w:val="en-CA"/>
-        </w:rPr>
-        <w:t xml:space="preserve"> of the probability contours for each segment of the GPS tracks. We undertook testing using four point datasets obtained from grizzly bear GPS collars to compare </w:t>
+        <w:t xml:space="preserve">The scaling function controls the (bone-)shape of the probability contours for each segment of the GPS tracks. We undertook testing using four point datasets obtained from grizzly bear GPS collars to compare </w:t>
       </w:r>
       <w:r>
         <w:rPr>
@@ -28527,21 +28460,7 @@
         <w:rPr>
           <w:lang w:val="en-CA"/>
         </w:rPr>
-        <w:t xml:space="preserve">to get from location 1 to location 2, and </w:t>
-      </w:r>
-      <w:proofErr w:type="gramStart"/>
-      <w:r>
-        <w:rPr>
-          <w:lang w:val="en-CA"/>
-        </w:rPr>
-        <w:t>whose movement is described by Brownian motion</w:t>
-      </w:r>
-      <w:proofErr w:type="gramEnd"/>
-      <w:r>
-        <w:rPr>
-          <w:lang w:val="en-CA"/>
-        </w:rPr>
-        <w:t xml:space="preserve"> (Einstein 1905 in </w:t>
+        <w:t xml:space="preserve">to get from location 1 to location 2, and whose movement is described by Brownian motion (Einstein 1905 in </w:t>
       </w:r>
       <w:proofErr w:type="spellStart"/>
       <w:r>
@@ -28617,7 +28536,6 @@
           <w:lang w:val="en-CA"/>
         </w:rPr>
       </w:pPr>
-      <w:proofErr w:type="gramStart"/>
       <w:r>
         <w:rPr>
           <w:i/>
@@ -28637,7 +28555,6 @@
         </w:rPr>
         <w:t>The method was proposed by Bullard</w:t>
       </w:r>
-      <w:proofErr w:type="gramEnd"/>
       <w:r>
         <w:rPr>
           <w:lang w:val="en-CA"/>
@@ -29479,7 +29396,7 @@
                                           </pic:cNvPicPr>
                                         </pic:nvPicPr>
                                         <pic:blipFill>
-                                          <a:blip r:embed="rId62">
+                                          <a:blip r:embed="rId63">
                                             <a:extLst>
                                               <a:ext uri="{28A0092B-C50C-407E-A947-70E740481C1C}">
                                                 <a14:useLocalDpi xmlns:a14="http://schemas.microsoft.com/office/drawing/2010/main" val="0"/>
@@ -29607,7 +29524,7 @@
                                     </pic:cNvPicPr>
                                   </pic:nvPicPr>
                                   <pic:blipFill>
-                                    <a:blip r:embed="rId63">
+                                    <a:blip r:embed="rId64">
                                       <a:extLst>
                                         <a:ext uri="{28A0092B-C50C-407E-A947-70E740481C1C}">
                                           <a14:useLocalDpi xmlns:a14="http://schemas.microsoft.com/office/drawing/2010/main" val="0"/>
@@ -29896,7 +29813,19 @@
         <w:rPr>
           <w:lang w:val="en-CA"/>
         </w:rPr>
-        <w:t>n the lower left corner (blinking in yellow) the calculated minimum value for the function is given. For the sample data this will be sigma</w:t>
+        <w:t xml:space="preserve">n the lower left corner (blinking in yellow) </w:t>
+      </w:r>
+      <w:r>
+        <w:rPr>
+          <w:lang w:val="en-CA"/>
+        </w:rPr>
+        <w:t xml:space="preserve">and the output window </w:t>
+      </w:r>
+      <w:r>
+        <w:rPr>
+          <w:lang w:val="en-CA"/>
+        </w:rPr>
+        <w:t>the calculated minimum value for the function is given. For the sample data this will be sigma</w:t>
       </w:r>
       <w:r>
         <w:rPr>
@@ -30095,21 +30024,7 @@
         <w:rPr>
           <w:lang w:val="en-CA"/>
         </w:rPr>
-        <w:t xml:space="preserve">. Hence, set the input layer with the GPS points, </w:t>
-      </w:r>
-      <w:proofErr w:type="gramStart"/>
-      <w:r>
-        <w:rPr>
-          <w:lang w:val="en-CA"/>
-        </w:rPr>
-        <w:t>then</w:t>
-      </w:r>
-      <w:proofErr w:type="gramEnd"/>
-      <w:r>
-        <w:rPr>
-          <w:lang w:val="en-CA"/>
-        </w:rPr>
-        <w:t xml:space="preserve"> set the location attribute. Next you should uncheck the box for “equal time difference…” and set the time attribute. Use “equal time difference…” only for testing purposes. Set sigma</w:t>
+        <w:t>. Hence, set the input layer with the GPS points, then set the location attribute. Next you should uncheck the box for “equal time difference…” and set the time attribute. Use “equal time difference…” only for testing purposes. Set sigma</w:t>
       </w:r>
       <w:r>
         <w:rPr>
@@ -30382,7 +30297,7 @@
                                           </pic:cNvPicPr>
                                         </pic:nvPicPr>
                                         <pic:blipFill>
-                                          <a:blip r:embed="rId64">
+                                          <a:blip r:embed="rId65">
                                             <a:extLst>
                                               <a:ext uri="{28A0092B-C50C-407E-A947-70E740481C1C}">
                                                 <a14:useLocalDpi xmlns:a14="http://schemas.microsoft.com/office/drawing/2010/main" val="0"/>
@@ -30513,7 +30428,7 @@
                                     </pic:cNvPicPr>
                                   </pic:nvPicPr>
                                   <pic:blipFill>
-                                    <a:blip r:embed="rId65">
+                                    <a:blip r:embed="rId66">
                                       <a:extLst>
                                         <a:ext uri="{28A0092B-C50C-407E-A947-70E740481C1C}">
                                           <a14:useLocalDpi xmlns:a14="http://schemas.microsoft.com/office/drawing/2010/main" val="0"/>
@@ -30700,7 +30615,7 @@
                                           </pic:cNvPicPr>
                                         </pic:nvPicPr>
                                         <pic:blipFill>
-                                          <a:blip r:embed="rId66">
+                                          <a:blip r:embed="rId67">
                                             <a:extLst>
                                               <a:ext uri="{28A0092B-C50C-407E-A947-70E740481C1C}">
                                                 <a14:useLocalDpi xmlns:a14="http://schemas.microsoft.com/office/drawing/2010/main" val="0"/>
@@ -30832,7 +30747,7 @@
                                     </pic:cNvPicPr>
                                   </pic:nvPicPr>
                                   <pic:blipFill>
-                                    <a:blip r:embed="rId67">
+                                    <a:blip r:embed="rId68">
                                       <a:extLst>
                                         <a:ext uri="{28A0092B-C50C-407E-A947-70E740481C1C}">
                                           <a14:useLocalDpi xmlns:a14="http://schemas.microsoft.com/office/drawing/2010/main" val="0"/>
@@ -31552,35 +31467,7 @@
         <w:rPr>
           <w:lang w:val="en-CA"/>
         </w:rPr>
-        <w:t xml:space="preserve"> of median”. The latter option was added to see how different the results would be if the mean of for all daily travel distance </w:t>
-      </w:r>
-      <w:proofErr w:type="gramStart"/>
-      <w:r>
-        <w:rPr>
-          <w:lang w:val="en-CA"/>
-        </w:rPr>
-        <w:t>is</w:t>
-      </w:r>
-      <w:proofErr w:type="gramEnd"/>
-      <w:r>
-        <w:rPr>
-          <w:lang w:val="en-CA"/>
-        </w:rPr>
-        <w:t xml:space="preserve"> used instead of the median value. However, we recommend </w:t>
-      </w:r>
-      <w:proofErr w:type="gramStart"/>
-      <w:r>
-        <w:rPr>
-          <w:lang w:val="en-CA"/>
-        </w:rPr>
-        <w:t>to leave</w:t>
-      </w:r>
-      <w:proofErr w:type="gramEnd"/>
-      <w:r>
-        <w:rPr>
-          <w:lang w:val="en-CA"/>
-        </w:rPr>
-        <w:t xml:space="preserve"> the box unchecked as the ‘median’ is more robust than the ‘mean’ against outliers in the daily travel statistics.</w:t>
+        <w:t xml:space="preserve"> of median”. The latter option was added to see how different the results would be if the mean of for all daily travel distance is used instead of the median value. However, we recommend to leave the box unchecked as the ‘median’ is more robust than the ‘mean’ against outliers in the daily travel statistics.</w:t>
       </w:r>
     </w:p>
     <w:p>
@@ -31691,7 +31578,7 @@
                                           </pic:cNvPicPr>
                                         </pic:nvPicPr>
                                         <pic:blipFill>
-                                          <a:blip r:embed="rId68">
+                                          <a:blip r:embed="rId69">
                                             <a:extLst>
                                               <a:ext uri="{28A0092B-C50C-407E-A947-70E740481C1C}">
                                                 <a14:useLocalDpi xmlns:a14="http://schemas.microsoft.com/office/drawing/2010/main" val="0"/>
@@ -31822,7 +31709,7 @@
                                     </pic:cNvPicPr>
                                   </pic:nvPicPr>
                                   <pic:blipFill>
-                                    <a:blip r:embed="rId69">
+                                    <a:blip r:embed="rId70">
                                       <a:extLst>
                                         <a:ext uri="{28A0092B-C50C-407E-A947-70E740481C1C}">
                                           <a14:useLocalDpi xmlns:a14="http://schemas.microsoft.com/office/drawing/2010/main" val="0"/>
@@ -32027,21 +31914,7 @@
         <w:rPr>
           <w:lang w:val="en-CA"/>
         </w:rPr>
-        <w:t xml:space="preserve">We note that </w:t>
-      </w:r>
-      <w:proofErr w:type="gramStart"/>
-      <w:r>
-        <w:rPr>
-          <w:lang w:val="en-CA"/>
-        </w:rPr>
-        <w:t>the buffer size for the erosion operation is derived by taking the input buffer size and multiplying it with -1.10</w:t>
-      </w:r>
-      <w:proofErr w:type="gramEnd"/>
-      <w:r>
-        <w:rPr>
-          <w:lang w:val="en-CA"/>
-        </w:rPr>
-        <w:t xml:space="preserve">. </w:t>
+        <w:t xml:space="preserve">We note that the buffer size for the erosion operation is derived by taking the input buffer size and multiplying it with -1.10. </w:t>
       </w:r>
       <w:r>
         <w:rPr>
@@ -32583,7 +32456,7 @@
                                           <pic:cNvPicPr/>
                                         </pic:nvPicPr>
                                         <pic:blipFill>
-                                          <a:blip r:embed="rId70">
+                                          <a:blip r:embed="rId71">
                                             <a:extLst>
                                               <a:ext uri="{28A0092B-C50C-407E-A947-70E740481C1C}">
                                                 <a14:useLocalDpi xmlns:a14="http://schemas.microsoft.com/office/drawing/2010/main" val="0"/>
@@ -32712,7 +32585,7 @@
                                     <pic:cNvPicPr/>
                                   </pic:nvPicPr>
                                   <pic:blipFill>
-                                    <a:blip r:embed="rId71">
+                                    <a:blip r:embed="rId72">
                                       <a:extLst>
                                         <a:ext uri="{28A0092B-C50C-407E-A947-70E740481C1C}">
                                           <a14:useLocalDpi xmlns:a14="http://schemas.microsoft.com/office/drawing/2010/main" val="0"/>
@@ -33958,7 +33831,7 @@
                                           <pic:cNvPicPr/>
                                         </pic:nvPicPr>
                                         <pic:blipFill>
-                                          <a:blip r:embed="rId72">
+                                          <a:blip r:embed="rId73">
                                             <a:extLst>
                                               <a:ext uri="{28A0092B-C50C-407E-A947-70E740481C1C}">
                                                 <a14:useLocalDpi xmlns:a14="http://schemas.microsoft.com/office/drawing/2010/main" val="0"/>
@@ -34084,7 +33957,7 @@
                                     <pic:cNvPicPr/>
                                   </pic:nvPicPr>
                                   <pic:blipFill>
-                                    <a:blip r:embed="rId73">
+                                    <a:blip r:embed="rId74">
                                       <a:extLst>
                                         <a:ext uri="{28A0092B-C50C-407E-A947-70E740481C1C}">
                                           <a14:useLocalDpi xmlns:a14="http://schemas.microsoft.com/office/drawing/2010/main" val="0"/>
@@ -34252,21 +34125,7 @@
         <w:rPr>
           <w:lang w:val="en-CA"/>
         </w:rPr>
-        <w:t xml:space="preserve">provide a maximum movement speed value, by unchecking the box for “Calculate max. </w:t>
-      </w:r>
-      <w:proofErr w:type="gramStart"/>
-      <w:r>
-        <w:rPr>
-          <w:lang w:val="en-CA"/>
-        </w:rPr>
-        <w:t>movement</w:t>
-      </w:r>
-      <w:proofErr w:type="gramEnd"/>
-      <w:r>
-        <w:rPr>
-          <w:lang w:val="en-CA"/>
-        </w:rPr>
-        <w:t xml:space="preserve"> speed …” </w:t>
+        <w:t xml:space="preserve">provide a maximum movement speed value, by unchecking the box for “Calculate max. movement speed …” </w:t>
       </w:r>
       <w:r>
         <w:rPr>
@@ -34386,7 +34245,7 @@
                                           </pic:cNvPicPr>
                                         </pic:nvPicPr>
                                         <pic:blipFill>
-                                          <a:blip r:embed="rId37">
+                                          <a:blip r:embed="rId38">
                                             <a:extLst>
                                               <a:ext uri="{28A0092B-C50C-407E-A947-70E740481C1C}">
                                                 <a14:useLocalDpi xmlns:a14="http://schemas.microsoft.com/office/drawing/2010/main" val="0"/>
@@ -34483,7 +34342,7 @@
                                     </pic:cNvPicPr>
                                   </pic:nvPicPr>
                                   <pic:blipFill>
-                                    <a:blip r:embed="rId38">
+                                    <a:blip r:embed="rId39">
                                       <a:extLst>
                                         <a:ext uri="{28A0092B-C50C-407E-A947-70E740481C1C}">
                                           <a14:useLocalDpi xmlns:a14="http://schemas.microsoft.com/office/drawing/2010/main" val="0"/>
@@ -34833,6 +34692,28 @@
         </w:rPr>
         <w:t xml:space="preserve"> km/h.</w:t>
       </w:r>
+    </w:p>
+    <w:p>
+      <w:pPr>
+        <w:pStyle w:val="BodyTextListing"/>
+        <w:rPr>
+          <w:lang w:val="en-CA"/>
+        </w:rPr>
+      </w:pPr>
+      <w:r>
+        <w:rPr>
+          <w:lang w:val="en-CA"/>
+        </w:rPr>
+        <w:tab/>
+      </w:r>
+      <w:bookmarkStart w:id="29" w:name="_GoBack"/>
+      <w:r>
+        <w:rPr>
+          <w:lang w:val="en-CA"/>
+        </w:rPr>
+        <w:t>Please be aware that a single ellipse can become very large if the two points have been recorded several days apart. Because, given a reasonable movement speed, the animal can wander very far and return to its starting point. Hence, the ellipse will cover all the area that can be traveled within that time without any recordings.</w:t>
+      </w:r>
+      <w:bookmarkEnd w:id="29"/>
     </w:p>
     <w:p>
       <w:pPr>
@@ -34941,7 +34822,7 @@
                                           <pic:cNvPicPr/>
                                         </pic:nvPicPr>
                                         <pic:blipFill>
-                                          <a:blip r:embed="rId74">
+                                          <a:blip r:embed="rId75">
                                             <a:extLst>
                                               <a:ext uri="{28A0092B-C50C-407E-A947-70E740481C1C}">
                                                 <a14:useLocalDpi xmlns:a14="http://schemas.microsoft.com/office/drawing/2010/main" val="0"/>
@@ -35051,7 +34932,7 @@
                                     <pic:cNvPicPr/>
                                   </pic:nvPicPr>
                                   <pic:blipFill>
-                                    <a:blip r:embed="rId75">
+                                    <a:blip r:embed="rId76">
                                       <a:extLst>
                                         <a:ext uri="{28A0092B-C50C-407E-A947-70E740481C1C}">
                                           <a14:useLocalDpi xmlns:a14="http://schemas.microsoft.com/office/drawing/2010/main" val="0"/>
@@ -35159,31 +35040,7 @@
         <w:rPr>
           <w:lang w:val="en-CA"/>
         </w:rPr>
-        <w:t xml:space="preserve"> was proposed for use with the potential path area calculation in Long &amp; Nelson (2012). As can be seen</w:t>
-      </w:r>
-      <w:r>
-        <w:rPr>
-          <w:lang w:val="en-CA"/>
-        </w:rPr>
-        <w:t xml:space="preserve"> in the output window</w:t>
-      </w:r>
-      <w:r>
-        <w:rPr>
-          <w:lang w:val="en-CA"/>
-        </w:rPr>
-        <w:t xml:space="preserve">, </w:t>
-      </w:r>
-      <w:r>
-        <w:rPr>
-          <w:lang w:val="en-CA"/>
-        </w:rPr>
-        <w:t>the</w:t>
-      </w:r>
-      <w:r>
-        <w:rPr>
-          <w:lang w:val="en-CA"/>
-        </w:rPr>
-        <w:t xml:space="preserve"> speed estimate will be smaller than the maximum speed found in the dataset. Please check the estimated value for plausibility, and in case it is found to be too high, uncheck the automated speed calculation and type in the box your </w:t>
+        <w:t xml:space="preserve"> was proposed for use with the potential path area calculation in Long &amp; Nelson (2012). Please check the estimated value for plausibility, and in case it is found to be too high, uncheck the automated speed calculation and type in the box your </w:t>
       </w:r>
       <w:r>
         <w:rPr>
@@ -35202,11 +35059,11 @@
       <w:pPr>
         <w:pStyle w:val="Heading2"/>
       </w:pPr>
-      <w:bookmarkStart w:id="29" w:name="_Toc222835585"/>
+      <w:bookmarkStart w:id="30" w:name="_Toc222835585"/>
       <w:r>
         <w:t>Home Ranges Calculated for Point KDE, Line KDE and BB for the Sample Dataset</w:t>
       </w:r>
-      <w:bookmarkEnd w:id="29"/>
+      <w:bookmarkEnd w:id="30"/>
     </w:p>
     <w:p>
       <w:pPr>
@@ -35317,7 +35174,7 @@
                                           </pic:cNvPicPr>
                                         </pic:nvPicPr>
                                         <pic:blipFill>
-                                          <a:blip r:embed="rId76">
+                                          <a:blip r:embed="rId77">
                                             <a:extLst>
                                               <a:ext uri="{28A0092B-C50C-407E-A947-70E740481C1C}">
                                                 <a14:useLocalDpi xmlns:a14="http://schemas.microsoft.com/office/drawing/2010/main" val="0"/>
@@ -35456,7 +35313,7 @@
                                     </pic:cNvPicPr>
                                   </pic:nvPicPr>
                                   <pic:blipFill>
-                                    <a:blip r:embed="rId77">
+                                    <a:blip r:embed="rId78">
                                       <a:extLst>
                                         <a:ext uri="{28A0092B-C50C-407E-A947-70E740481C1C}">
                                           <a14:useLocalDpi xmlns:a14="http://schemas.microsoft.com/office/drawing/2010/main" val="0"/>
@@ -35596,421 +35453,140 @@
       <w:pPr>
         <w:pStyle w:val="Heading1"/>
       </w:pPr>
-      <w:bookmarkStart w:id="30" w:name="_Toc222835586"/>
+      <w:bookmarkStart w:id="31" w:name="_Toc222835586"/>
       <w:r>
         <w:lastRenderedPageBreak/>
         <w:t>Home Range Analysis Functions</w:t>
-      </w:r>
-      <w:bookmarkEnd w:id="30"/>
-    </w:p>
-    <w:p>
-      <w:pPr>
-        <w:pStyle w:val="BodyText"/>
-        <w:rPr>
-          <w:lang w:val="en-CA"/>
-        </w:rPr>
-      </w:pPr>
-      <w:r>
-        <w:rPr>
-          <w:lang w:val="en-CA"/>
-        </w:rPr>
-        <w:t>The toolbox does not only provide functions for estimation of home ranges. Several functions for the an</w:t>
-      </w:r>
-      <w:r>
-        <w:rPr>
-          <w:lang w:val="en-CA"/>
-        </w:rPr>
-        <w:t>a</w:t>
-      </w:r>
-      <w:r>
-        <w:rPr>
-          <w:lang w:val="en-CA"/>
-        </w:rPr>
-        <w:t xml:space="preserve">lysis of </w:t>
-      </w:r>
-      <w:r>
-        <w:rPr>
-          <w:lang w:val="en-CA"/>
-        </w:rPr>
-        <w:t xml:space="preserve">movement data as well as for the analysis of the </w:t>
-      </w:r>
-      <w:r>
-        <w:rPr>
-          <w:lang w:val="en-CA"/>
-        </w:rPr>
-        <w:t>created home range polygons</w:t>
-      </w:r>
-      <w:r>
-        <w:rPr>
-          <w:lang w:val="en-CA"/>
-        </w:rPr>
-        <w:t xml:space="preserve"> exist.</w:t>
-      </w:r>
-      <w:r>
-        <w:rPr>
-          <w:lang w:val="en-CA"/>
-        </w:rPr>
-        <w:t xml:space="preserve"> </w:t>
-      </w:r>
-      <w:r>
-        <w:rPr>
-          <w:lang w:val="en-CA"/>
-        </w:rPr>
-        <w:t xml:space="preserve">We will introduce these functions in this section. </w:t>
-      </w:r>
-      <w:r>
-        <w:rPr>
-          <w:lang w:val="en-CA"/>
-        </w:rPr>
-        <w:t xml:space="preserve">All functions are to be found in the menu [MOVEAN&gt;HR Analysis]. </w:t>
-      </w:r>
-    </w:p>
-    <w:p>
-      <w:pPr>
-        <w:pStyle w:val="BodyText"/>
-        <w:rPr>
-          <w:lang w:val="en-CA"/>
-        </w:rPr>
-      </w:pPr>
-      <w:r>
-        <w:rPr>
-          <w:lang w:val="en-CA"/>
-        </w:rPr>
-        <w:t xml:space="preserve">However, we note that </w:t>
-      </w:r>
-      <w:proofErr w:type="spellStart"/>
-      <w:r>
-        <w:rPr>
-          <w:lang w:val="en-CA"/>
-        </w:rPr>
-        <w:t>OpenJUMPs</w:t>
-      </w:r>
-      <w:proofErr w:type="spellEnd"/>
-      <w:r>
-        <w:rPr>
-          <w:lang w:val="en-CA"/>
-        </w:rPr>
-        <w:t xml:space="preserve"> GIS functions for vector analysis and raster analysis can also be helpful in the evaluation of movement data in conjunction with other geographic datasets. For instance overlay analysis functions in [Tools&gt;Analysis&gt;…] and statistics tools in [Tools&gt;Statistics&gt;…] should be considered. Raster analysis tools are available using the </w:t>
-      </w:r>
-      <w:proofErr w:type="spellStart"/>
-      <w:r>
-        <w:rPr>
-          <w:lang w:val="en-CA"/>
-        </w:rPr>
-        <w:t>Sextante</w:t>
-      </w:r>
-      <w:proofErr w:type="spellEnd"/>
-      <w:r>
-        <w:rPr>
-          <w:lang w:val="en-CA"/>
-        </w:rPr>
-        <w:t xml:space="preserve"> toolbox [</w:t>
-      </w:r>
-      <w:proofErr w:type="spellStart"/>
-      <w:r>
-        <w:rPr>
-          <w:lang w:val="en-CA"/>
-        </w:rPr>
-        <w:t>Sextante</w:t>
-      </w:r>
-      <w:proofErr w:type="spellEnd"/>
-      <w:r>
-        <w:rPr>
-          <w:lang w:val="en-CA"/>
-        </w:rPr>
-        <w:t>&gt;Toolbox].</w:t>
-      </w:r>
-    </w:p>
-    <w:p>
-      <w:pPr>
-        <w:pStyle w:val="Heading2"/>
-      </w:pPr>
-      <w:bookmarkStart w:id="31" w:name="_Toc222835587"/>
-      <w:r>
-        <w:t>Asymptote Analysis</w:t>
       </w:r>
       <w:bookmarkEnd w:id="31"/>
     </w:p>
     <w:p>
       <w:pPr>
-        <w:pStyle w:val="BodyTextListing"/>
-        <w:rPr>
-          <w:lang w:val="en-CA"/>
-        </w:rPr>
-      </w:pPr>
-      <w:r>
-        <w:rPr>
-          <w:i/>
-          <w:lang w:val="en-CA"/>
-        </w:rPr>
-        <w:t>Purpose</w:t>
-      </w:r>
-      <w:r>
-        <w:rPr>
-          <w:lang w:val="en-CA"/>
-        </w:rPr>
-        <w:t xml:space="preserve"> – </w:t>
-      </w:r>
-      <w:r>
-        <w:rPr>
-          <w:lang w:val="en-CA"/>
-        </w:rPr>
-        <w:t>A</w:t>
-      </w:r>
-      <w:r>
-        <w:rPr>
-          <w:lang w:val="en-CA"/>
-        </w:rPr>
-        <w:t>symptote analysis</w:t>
-      </w:r>
-      <w:r>
-        <w:rPr>
-          <w:lang w:val="en-CA"/>
-        </w:rPr>
-        <w:t xml:space="preserve"> allows to determine if the area of the home range exhibits asymptotic behaviour if more (GPS) points are added to the dataset</w:t>
-      </w:r>
-      <w:r>
-        <w:rPr>
-          <w:lang w:val="en-CA"/>
-        </w:rPr>
-        <w:t>.</w:t>
-      </w:r>
-      <w:r>
-        <w:rPr>
-          <w:lang w:val="en-CA"/>
-        </w:rPr>
-        <w:t xml:space="preserve"> Analysing this</w:t>
-      </w:r>
-      <w:r>
-        <w:rPr>
-          <w:lang w:val="en-CA"/>
-        </w:rPr>
-        <w:t xml:space="preserve"> can be helpful in two instances: (a) it shows if the number of sampling points (observations) is sufficient for home range estimation, or if more points </w:t>
-      </w:r>
-      <w:r>
-        <w:rPr>
-          <w:lang w:val="en-CA"/>
-        </w:rPr>
-        <w:t xml:space="preserve">are needed. That is, more points are needed if no asymptotic behaviour occurs. (b) An asymptote plot </w:t>
-      </w:r>
-      <w:r>
-        <w:rPr>
-          <w:lang w:val="en-CA"/>
-        </w:rPr>
-        <w:t>(</w:t>
-      </w:r>
-      <w:r>
-        <w:rPr>
-          <w:highlight w:val="cyan"/>
-          <w:lang w:val="en-CA"/>
-        </w:rPr>
-        <w:t xml:space="preserve">figure </w:t>
-      </w:r>
-      <w:r>
-        <w:rPr>
-          <w:lang w:val="en-CA"/>
-        </w:rPr>
-        <w:t>24</w:t>
-      </w:r>
-      <w:r>
-        <w:rPr>
-          <w:lang w:val="en-CA"/>
-        </w:rPr>
-        <w:t xml:space="preserve">) </w:t>
-      </w:r>
-      <w:r>
-        <w:rPr>
-          <w:lang w:val="en-CA"/>
-        </w:rPr>
-        <w:t>allows the user to study movement behaviour of one animal between seasons within a year. For instance, with sample data used during development we could see that during the summer months, for some animals, home ranges were substantially larger than home ranges observed during spring or autumn. The toolbox allows asymptote analysis for sequential data with three home estimators: MCP, Line-Buffer and KDE. Asymptote analysis using random points has only been implemented for MCP.</w:t>
+        <w:pStyle w:val="BodyText"/>
+        <w:rPr>
+          <w:lang w:val="en-CA"/>
+        </w:rPr>
+      </w:pPr>
+      <w:r>
+        <w:rPr>
+          <w:lang w:val="en-CA"/>
+        </w:rPr>
+        <w:t>The toolbox does not only provide functions for estimation of home ranges. Several functions for the an</w:t>
+      </w:r>
+      <w:r>
+        <w:rPr>
+          <w:lang w:val="en-CA"/>
+        </w:rPr>
+        <w:t>a</w:t>
+      </w:r>
+      <w:r>
+        <w:rPr>
+          <w:lang w:val="en-CA"/>
+        </w:rPr>
+        <w:t xml:space="preserve">lysis of </w:t>
+      </w:r>
+      <w:r>
+        <w:rPr>
+          <w:lang w:val="en-CA"/>
+        </w:rPr>
+        <w:t xml:space="preserve">movement data as well as for the analysis of the </w:t>
+      </w:r>
+      <w:r>
+        <w:rPr>
+          <w:lang w:val="en-CA"/>
+        </w:rPr>
+        <w:t>created home range polygons</w:t>
+      </w:r>
+      <w:r>
+        <w:rPr>
+          <w:lang w:val="en-CA"/>
+        </w:rPr>
+        <w:t xml:space="preserve"> exist.</w:t>
+      </w:r>
+      <w:r>
+        <w:rPr>
+          <w:lang w:val="en-CA"/>
+        </w:rPr>
+        <w:t xml:space="preserve"> </w:t>
+      </w:r>
+      <w:r>
+        <w:rPr>
+          <w:lang w:val="en-CA"/>
+        </w:rPr>
+        <w:t xml:space="preserve">We will introduce these functions in this section. </w:t>
+      </w:r>
+      <w:r>
+        <w:rPr>
+          <w:lang w:val="en-CA"/>
+        </w:rPr>
+        <w:t xml:space="preserve">All functions are to be found in the menu [MOVEAN&gt;HR Analysis]. </w:t>
       </w:r>
     </w:p>
     <w:p>
       <w:pPr>
-        <w:pStyle w:val="BodyTextListing"/>
-        <w:rPr>
-          <w:lang w:val="en-CA"/>
-        </w:rPr>
-      </w:pPr>
-      <w:r>
-        <w:rPr>
-          <w:i/>
-          <w:lang w:val="en-CA"/>
-        </w:rPr>
-        <w:t>Principle</w:t>
-      </w:r>
-      <w:r>
-        <w:rPr>
-          <w:lang w:val="en-CA"/>
-        </w:rPr>
-        <w:t xml:space="preserve"> – </w:t>
-      </w:r>
-      <w:r>
-        <w:rPr>
-          <w:lang w:val="en-CA"/>
-        </w:rPr>
-        <w:t>A home range estimator is used to calculate the home range for a given set of observation points</w:t>
-      </w:r>
-      <w:r>
-        <w:rPr>
-          <w:lang w:val="en-CA"/>
-        </w:rPr>
-        <w:t>.</w:t>
-      </w:r>
-      <w:r>
-        <w:rPr>
-          <w:lang w:val="en-CA"/>
-        </w:rPr>
-        <w:t xml:space="preserve"> The program starts with </w:t>
-      </w:r>
-      <w:r>
-        <w:rPr>
-          <w:lang w:val="en-CA"/>
-        </w:rPr>
-        <w:t>3</w:t>
-      </w:r>
-      <w:r>
-        <w:rPr>
-          <w:lang w:val="en-CA"/>
-        </w:rPr>
-        <w:t xml:space="preserve"> points, estimates the home range and calculates the area for the home range. Then a few points are added sequentially or randomly and the estimation and area calculation is done again, then more points are added, and so forth. Finally, a graph showing the number of points vs. the area is drawn for visual analysis</w:t>
-      </w:r>
-      <w:r>
-        <w:rPr>
-          <w:lang w:val="en-CA"/>
-        </w:rPr>
-        <w:t xml:space="preserve"> (</w:t>
-      </w:r>
-      <w:r>
-        <w:rPr>
-          <w:highlight w:val="cyan"/>
-          <w:lang w:val="en-CA"/>
-        </w:rPr>
-        <w:t xml:space="preserve">figure </w:t>
-      </w:r>
-      <w:r>
-        <w:rPr>
-          <w:lang w:val="en-CA"/>
-        </w:rPr>
-        <w:t>24</w:t>
-      </w:r>
-      <w:r>
-        <w:rPr>
-          <w:lang w:val="en-CA"/>
-        </w:rPr>
-        <w:t>)</w:t>
-      </w:r>
-      <w:r>
-        <w:rPr>
-          <w:lang w:val="en-CA"/>
-        </w:rPr>
-        <w:t xml:space="preserve">. </w:t>
+        <w:pStyle w:val="BodyText"/>
+        <w:rPr>
+          <w:lang w:val="en-CA"/>
+        </w:rPr>
+      </w:pPr>
+      <w:r>
+        <w:rPr>
+          <w:lang w:val="en-CA"/>
+        </w:rPr>
+        <w:t xml:space="preserve">However, we note that </w:t>
+      </w:r>
+      <w:proofErr w:type="spellStart"/>
+      <w:r>
+        <w:rPr>
+          <w:lang w:val="en-CA"/>
+        </w:rPr>
+        <w:t>OpenJUMPs</w:t>
+      </w:r>
+      <w:proofErr w:type="spellEnd"/>
+      <w:r>
+        <w:rPr>
+          <w:lang w:val="en-CA"/>
+        </w:rPr>
+        <w:t xml:space="preserve"> GIS functions for vector analysis and raster analysis can also be helpful in the evaluation of movement data in conjunction with other geographic datasets. For instance overlay analysis functions in [Tools&gt;Analysis&gt;…] and statistics tools in [Tools&gt;Statistics&gt;…] should be considered. Raster analysis tools are available using the </w:t>
+      </w:r>
+      <w:proofErr w:type="spellStart"/>
+      <w:r>
+        <w:rPr>
+          <w:lang w:val="en-CA"/>
+        </w:rPr>
+        <w:t>Sextante</w:t>
+      </w:r>
+      <w:proofErr w:type="spellEnd"/>
+      <w:r>
+        <w:rPr>
+          <w:lang w:val="en-CA"/>
+        </w:rPr>
+        <w:t xml:space="preserve"> toolbox [</w:t>
+      </w:r>
+      <w:proofErr w:type="spellStart"/>
+      <w:r>
+        <w:rPr>
+          <w:lang w:val="en-CA"/>
+        </w:rPr>
+        <w:t>Sextante</w:t>
+      </w:r>
+      <w:proofErr w:type="spellEnd"/>
+      <w:r>
+        <w:rPr>
+          <w:lang w:val="en-CA"/>
+        </w:rPr>
+        <w:t>&gt;Toolbox].</w:t>
       </w:r>
     </w:p>
     <w:p>
       <w:pPr>
-        <w:pStyle w:val="BodyTextListing"/>
-        <w:rPr>
-          <w:lang w:val="en-CA"/>
-        </w:rPr>
-      </w:pPr>
-      <w:r>
-        <w:rPr>
-          <w:i/>
-          <w:lang w:val="en-CA"/>
-        </w:rPr>
-        <w:t>Literature References</w:t>
-      </w:r>
-      <w:r>
-        <w:rPr>
-          <w:lang w:val="en-CA"/>
-        </w:rPr>
-        <w:t xml:space="preserve"> – </w:t>
-      </w:r>
-      <w:r>
-        <w:rPr>
-          <w:lang w:val="en-CA"/>
-        </w:rPr>
-        <w:t>Asymp</w:t>
-      </w:r>
-      <w:r>
-        <w:rPr>
-          <w:lang w:val="en-CA"/>
-        </w:rPr>
-        <w:t>t</w:t>
-      </w:r>
-      <w:r>
-        <w:rPr>
-          <w:lang w:val="en-CA"/>
-        </w:rPr>
-        <w:t xml:space="preserve">ote analysis is discussed in Harris et al. </w:t>
-      </w:r>
-      <w:r>
-        <w:rPr>
-          <w:lang w:val="en-CA"/>
-        </w:rPr>
-        <w:fldChar w:fldCharType="begin"/>
-      </w:r>
-      <w:r>
-        <w:rPr>
-          <w:lang w:val="en-CA"/>
-        </w:rPr>
-        <w:instrText xml:space="preserve"> ADDIN ZOTERO_ITEM {"citationID":"1dt1vidpig","citationItems":[{"suppress-author":true,"uri":["http://zotero.org/groups/51268/items/3C434HSZ"]}]} </w:instrText>
-      </w:r>
-      <w:r>
-        <w:rPr>
-          <w:lang w:val="en-CA"/>
-        </w:rPr>
-        <w:fldChar w:fldCharType="separate"/>
-      </w:r>
-      <w:r>
-        <w:rPr>
-          <w:rFonts w:cs="Tahoma"/>
-        </w:rPr>
-        <w:t>(1990)</w:t>
-      </w:r>
-      <w:r>
-        <w:rPr>
-          <w:lang w:val="en-CA"/>
-        </w:rPr>
-        <w:fldChar w:fldCharType="end"/>
-      </w:r>
-      <w:r>
-        <w:rPr>
-          <w:lang w:val="en-CA"/>
-        </w:rPr>
-        <w:t xml:space="preserve">, Laver </w:t>
-      </w:r>
-      <w:r>
-        <w:rPr>
-          <w:lang w:val="en-CA"/>
-        </w:rPr>
-        <w:fldChar w:fldCharType="begin"/>
-      </w:r>
-      <w:r>
-        <w:rPr>
-          <w:lang w:val="en-CA"/>
-        </w:rPr>
-        <w:instrText xml:space="preserve"> ADDIN ZOTERO_ITEM {"citationID":"96as2p12e","citationItems":[{"suppress-author":true,"uri":["http://zotero.org/groups/51268/items/JSXZ3IPV"]}]} </w:instrText>
-      </w:r>
-      <w:r>
-        <w:rPr>
-          <w:lang w:val="en-CA"/>
-        </w:rPr>
-        <w:fldChar w:fldCharType="separate"/>
-      </w:r>
-      <w:r>
-        <w:rPr>
-          <w:rFonts w:cs="Tahoma"/>
-        </w:rPr>
-        <w:t>(2005)</w:t>
-      </w:r>
-      <w:r>
-        <w:rPr>
-          <w:lang w:val="en-CA"/>
-        </w:rPr>
-        <w:fldChar w:fldCharType="end"/>
-      </w:r>
+        <w:pStyle w:val="Heading2"/>
+      </w:pPr>
+      <w:bookmarkStart w:id="32" w:name="_Toc222835587"/>
+      <w:r>
+        <w:t>Asymptote Analysis</w:t>
+      </w:r>
+      <w:bookmarkEnd w:id="32"/>
     </w:p>
     <w:p>
       <w:pPr>
@@ -36024,117 +35600,168 @@
           <w:i/>
           <w:lang w:val="en-CA"/>
         </w:rPr>
-        <w:t>Dataset Attribute Requirements</w:t>
-      </w:r>
-      <w:r>
-        <w:rPr>
-          <w:lang w:val="en-CA"/>
-        </w:rPr>
-        <w:t xml:space="preserve"> </w:t>
-      </w:r>
-      <w:r>
-        <w:rPr>
-          <w:lang w:val="en-CA"/>
-        </w:rPr>
-        <w:t>–</w:t>
-      </w:r>
-      <w:r>
-        <w:rPr>
-          <w:lang w:val="en-CA"/>
-        </w:rPr>
-        <w:t xml:space="preserve"> </w:t>
-      </w:r>
-      <w:r>
-        <w:rPr>
-          <w:lang w:val="en-CA"/>
-        </w:rPr>
-        <w:t xml:space="preserve">What </w:t>
-      </w:r>
-      <w:proofErr w:type="gramStart"/>
-      <w:r>
-        <w:rPr>
-          <w:lang w:val="en-CA"/>
-        </w:rPr>
-        <w:t>type of attributes are</w:t>
-      </w:r>
-      <w:proofErr w:type="gramEnd"/>
-      <w:r>
-        <w:rPr>
-          <w:lang w:val="en-CA"/>
-        </w:rPr>
-        <w:t xml:space="preserve"> needed for the calculations depends on what home range estimator is chosen, i.e. MCP, Line-Buffer or Point KDE. However, all methods will require a location ID attribute to order the point set according to the recording sequence. The line-buffer method needs additionall</w:t>
-      </w:r>
-      <w:r>
-        <w:rPr>
-          <w:lang w:val="en-CA"/>
-        </w:rPr>
-        <w:t>y</w:t>
-      </w:r>
-      <w:r>
-        <w:rPr>
-          <w:lang w:val="en-CA"/>
-        </w:rPr>
-        <w:t xml:space="preserve"> an attribute that contains the recording day to calculate the median travel distance. For the details we refer to corresponding estimator function descriptions above.</w:t>
+        <w:t>Purpose</w:t>
+      </w:r>
+      <w:r>
+        <w:rPr>
+          <w:lang w:val="en-CA"/>
+        </w:rPr>
+        <w:t xml:space="preserve"> – </w:t>
+      </w:r>
+      <w:r>
+        <w:rPr>
+          <w:lang w:val="en-CA"/>
+        </w:rPr>
+        <w:t>A</w:t>
+      </w:r>
+      <w:r>
+        <w:rPr>
+          <w:lang w:val="en-CA"/>
+        </w:rPr>
+        <w:t>symptote analysis</w:t>
+      </w:r>
+      <w:r>
+        <w:rPr>
+          <w:lang w:val="en-CA"/>
+        </w:rPr>
+        <w:t xml:space="preserve"> allows to determine if the area of the home range exhibits asymptotic behaviour if more (GPS) points are added to the dataset</w:t>
+      </w:r>
+      <w:r>
+        <w:rPr>
+          <w:lang w:val="en-CA"/>
+        </w:rPr>
+        <w:t>.</w:t>
+      </w:r>
+      <w:r>
+        <w:rPr>
+          <w:lang w:val="en-CA"/>
+        </w:rPr>
+        <w:t xml:space="preserve"> Analysing this</w:t>
+      </w:r>
+      <w:r>
+        <w:rPr>
+          <w:lang w:val="en-CA"/>
+        </w:rPr>
+        <w:t xml:space="preserve"> can be helpful in two instances: (a) it shows if the number of sampling points (observations) is sufficient for home range estimation, or if more points </w:t>
+      </w:r>
+      <w:r>
+        <w:rPr>
+          <w:lang w:val="en-CA"/>
+        </w:rPr>
+        <w:t xml:space="preserve">are needed. That is, more points are needed if no asymptotic behaviour occurs. (b) An asymptote plot </w:t>
+      </w:r>
+      <w:r>
+        <w:rPr>
+          <w:lang w:val="en-CA"/>
+        </w:rPr>
+        <w:t>(</w:t>
+      </w:r>
+      <w:r>
+        <w:rPr>
+          <w:highlight w:val="cyan"/>
+          <w:lang w:val="en-CA"/>
+        </w:rPr>
+        <w:t xml:space="preserve">figure </w:t>
+      </w:r>
+      <w:r>
+        <w:rPr>
+          <w:lang w:val="en-CA"/>
+        </w:rPr>
+        <w:t>24</w:t>
+      </w:r>
+      <w:r>
+        <w:rPr>
+          <w:lang w:val="en-CA"/>
+        </w:rPr>
+        <w:t xml:space="preserve">) </w:t>
+      </w:r>
+      <w:r>
+        <w:rPr>
+          <w:lang w:val="en-CA"/>
+        </w:rPr>
+        <w:t>allows the user to study movement behaviour of one animal between seasons within a year. For instance, with sample data used during development we could see that during the summer months, for some animals, home ranges were substantially larger than home ranges observed during spring or autumn. The toolbox allows asymptote analysis for sequential data with three home estimators: MCP, Line-Buffer and KDE. Asymptote analysis using random points has only been implemented for MCP.</w:t>
       </w:r>
     </w:p>
     <w:p>
       <w:pPr>
         <w:pStyle w:val="BodyTextListing"/>
         <w:rPr>
+          <w:lang w:val="en-CA"/>
+        </w:rPr>
+      </w:pPr>
+      <w:r>
+        <w:rPr>
           <w:i/>
           <w:lang w:val="en-CA"/>
         </w:rPr>
-      </w:pPr>
-      <w:r>
-        <w:rPr>
-          <w:i/>
-          <w:lang w:val="en-CA"/>
-        </w:rPr>
-        <w:t xml:space="preserve">Input </w:t>
-      </w:r>
-      <w:r>
-        <w:rPr>
-          <w:lang w:val="en-CA"/>
-        </w:rPr>
-        <w:t xml:space="preserve">– </w:t>
-      </w:r>
-      <w:r>
-        <w:rPr>
-          <w:lang w:val="en-CA"/>
-        </w:rPr>
-        <w:t>A point layer, with the following attributes for each observation point: (</w:t>
-      </w:r>
-      <w:proofErr w:type="spellStart"/>
-      <w:r>
-        <w:rPr>
-          <w:lang w:val="en-CA"/>
-        </w:rPr>
-        <w:t>i</w:t>
-      </w:r>
-      <w:proofErr w:type="spellEnd"/>
-      <w:r>
-        <w:rPr>
-          <w:lang w:val="en-CA"/>
-        </w:rPr>
-        <w:t xml:space="preserve">) location ID, </w:t>
-      </w:r>
-      <w:r>
-        <w:rPr>
-          <w:lang w:val="en-CA"/>
-        </w:rPr>
-        <w:t xml:space="preserve">and if the line-buffer estimator is used, then </w:t>
-      </w:r>
-      <w:r>
-        <w:rPr>
-          <w:lang w:val="en-CA"/>
-        </w:rPr>
-        <w:t xml:space="preserve">(ii) observation </w:t>
-      </w:r>
-      <w:r>
-        <w:rPr>
-          <w:lang w:val="en-CA"/>
-        </w:rPr>
-        <w:t>day.</w:t>
+        <w:t>Principle</w:t>
+      </w:r>
+      <w:r>
+        <w:rPr>
+          <w:lang w:val="en-CA"/>
+        </w:rPr>
+        <w:t xml:space="preserve"> – </w:t>
+      </w:r>
+      <w:r>
+        <w:rPr>
+          <w:lang w:val="en-CA"/>
+        </w:rPr>
+        <w:t>A home range estimator is used to calculate the home range for a given set of observation points</w:t>
+      </w:r>
+      <w:r>
+        <w:rPr>
+          <w:lang w:val="en-CA"/>
+        </w:rPr>
+        <w:t>.</w:t>
+      </w:r>
+      <w:r>
+        <w:rPr>
+          <w:lang w:val="en-CA"/>
+        </w:rPr>
+        <w:t xml:space="preserve"> The program starts with </w:t>
+      </w:r>
+      <w:r>
+        <w:rPr>
+          <w:lang w:val="en-CA"/>
+        </w:rPr>
+        <w:t>3</w:t>
+      </w:r>
+      <w:r>
+        <w:rPr>
+          <w:lang w:val="en-CA"/>
+        </w:rPr>
+        <w:t xml:space="preserve"> points, estimates the home range and calculates the area for the home range. Then a few points are added sequentially or randomly and the estimation and area calculation is done again, then more points are added, and so forth. Finally, a graph showing the number of points vs. the area is drawn for visual analysis</w:t>
+      </w:r>
+      <w:r>
+        <w:rPr>
+          <w:lang w:val="en-CA"/>
+        </w:rPr>
+        <w:t xml:space="preserve"> (</w:t>
+      </w:r>
+      <w:r>
+        <w:rPr>
+          <w:highlight w:val="cyan"/>
+          <w:lang w:val="en-CA"/>
+        </w:rPr>
+        <w:t xml:space="preserve">figure </w:t>
+      </w:r>
+      <w:r>
+        <w:rPr>
+          <w:lang w:val="en-CA"/>
+        </w:rPr>
+        <w:t>24</w:t>
+      </w:r>
+      <w:r>
+        <w:rPr>
+          <w:lang w:val="en-CA"/>
+        </w:rPr>
+        <w:t>)</w:t>
+      </w:r>
+      <w:r>
+        <w:rPr>
+          <w:lang w:val="en-CA"/>
+        </w:rPr>
+        <w:t xml:space="preserve">. </w:t>
       </w:r>
     </w:p>
     <w:p>
@@ -36149,54 +35776,97 @@
           <w:i/>
           <w:lang w:val="en-CA"/>
         </w:rPr>
-        <w:t>Running the Function</w:t>
-      </w:r>
-      <w:r>
-        <w:rPr>
-          <w:lang w:val="en-CA"/>
-        </w:rPr>
-        <w:t xml:space="preserve"> – Use [</w:t>
-      </w:r>
-      <w:r>
-        <w:rPr>
-          <w:b/>
-          <w:lang w:val="en-CA"/>
-        </w:rPr>
-        <w:t>MOVEA</w:t>
-      </w:r>
-      <w:r>
-        <w:rPr>
-          <w:b/>
-          <w:lang w:val="en-CA"/>
-        </w:rPr>
-        <w:t>N&gt;HR</w:t>
-      </w:r>
-      <w:r>
-        <w:rPr>
-          <w:b/>
-          <w:lang w:val="en-CA"/>
-        </w:rPr>
-        <w:t xml:space="preserve"> Analysis</w:t>
-      </w:r>
-      <w:r>
-        <w:rPr>
-          <w:b/>
-          <w:lang w:val="en-CA"/>
-        </w:rPr>
-        <w:t>&gt;</w:t>
-      </w:r>
-      <w:r>
-        <w:rPr>
-          <w:b/>
-          <w:lang w:val="en-CA"/>
-        </w:rPr>
-        <w:t>Asymptote Analysis</w:t>
-      </w:r>
-      <w:r>
-        <w:rPr>
-          <w:lang w:val="en-CA"/>
-        </w:rPr>
-        <w:t>]</w:t>
+        <w:t>Literature References</w:t>
+      </w:r>
+      <w:r>
+        <w:rPr>
+          <w:lang w:val="en-CA"/>
+        </w:rPr>
+        <w:t xml:space="preserve"> – </w:t>
+      </w:r>
+      <w:r>
+        <w:rPr>
+          <w:lang w:val="en-CA"/>
+        </w:rPr>
+        <w:t>Asymp</w:t>
+      </w:r>
+      <w:r>
+        <w:rPr>
+          <w:lang w:val="en-CA"/>
+        </w:rPr>
+        <w:t>t</w:t>
+      </w:r>
+      <w:r>
+        <w:rPr>
+          <w:lang w:val="en-CA"/>
+        </w:rPr>
+        <w:t xml:space="preserve">ote analysis is discussed in Harris et al. </w:t>
+      </w:r>
+      <w:r>
+        <w:rPr>
+          <w:lang w:val="en-CA"/>
+        </w:rPr>
+        <w:fldChar w:fldCharType="begin"/>
+      </w:r>
+      <w:r>
+        <w:rPr>
+          <w:lang w:val="en-CA"/>
+        </w:rPr>
+        <w:instrText xml:space="preserve"> ADDIN ZOTERO_ITEM {"citationID":"1dt1vidpig","citationItems":[{"suppress-author":true,"uri":["http://zotero.org/groups/51268/items/3C434HSZ"]}]} </w:instrText>
+      </w:r>
+      <w:r>
+        <w:rPr>
+          <w:lang w:val="en-CA"/>
+        </w:rPr>
+        <w:fldChar w:fldCharType="separate"/>
+      </w:r>
+      <w:r>
+        <w:rPr>
+          <w:rFonts w:cs="Tahoma"/>
+        </w:rPr>
+        <w:t>(1990)</w:t>
+      </w:r>
+      <w:r>
+        <w:rPr>
+          <w:lang w:val="en-CA"/>
+        </w:rPr>
+        <w:fldChar w:fldCharType="end"/>
+      </w:r>
+      <w:r>
+        <w:rPr>
+          <w:lang w:val="en-CA"/>
+        </w:rPr>
+        <w:t xml:space="preserve">, Laver </w:t>
+      </w:r>
+      <w:r>
+        <w:rPr>
+          <w:lang w:val="en-CA"/>
+        </w:rPr>
+        <w:fldChar w:fldCharType="begin"/>
+      </w:r>
+      <w:r>
+        <w:rPr>
+          <w:lang w:val="en-CA"/>
+        </w:rPr>
+        <w:instrText xml:space="preserve"> ADDIN ZOTERO_ITEM {"citationID":"96as2p12e","citationItems":[{"suppress-author":true,"uri":["http://zotero.org/groups/51268/items/JSXZ3IPV"]}]} </w:instrText>
+      </w:r>
+      <w:r>
+        <w:rPr>
+          <w:lang w:val="en-CA"/>
+        </w:rPr>
+        <w:fldChar w:fldCharType="separate"/>
+      </w:r>
+      <w:r>
+        <w:rPr>
+          <w:rFonts w:cs="Tahoma"/>
+        </w:rPr>
+        <w:t>(2005)</w:t>
+      </w:r>
+      <w:r>
+        <w:rPr>
+          <w:lang w:val="en-CA"/>
+        </w:rPr>
+        <w:fldChar w:fldCharType="end"/>
       </w:r>
     </w:p>
     <w:p>
@@ -36208,107 +35878,193 @@
       </w:pPr>
       <w:r>
         <w:rPr>
-          <w:lang w:val="en-CA"/>
-        </w:rPr>
-        <w:tab/>
-      </w:r>
-      <w:r>
-        <w:rPr>
-          <w:lang w:val="en-CA"/>
-        </w:rPr>
-        <w:t>Chose the layer with your observation data and set the attribute that contains the location ID.</w:t>
+          <w:i/>
+          <w:lang w:val="en-CA"/>
+        </w:rPr>
+        <w:t>Dataset Attribute Requirements</w:t>
+      </w:r>
+      <w:r>
+        <w:rPr>
+          <w:lang w:val="en-CA"/>
+        </w:rPr>
+        <w:t xml:space="preserve"> </w:t>
+      </w:r>
+      <w:r>
+        <w:rPr>
+          <w:lang w:val="en-CA"/>
+        </w:rPr>
+        <w:t>–</w:t>
+      </w:r>
+      <w:r>
+        <w:rPr>
+          <w:lang w:val="en-CA"/>
+        </w:rPr>
+        <w:t xml:space="preserve"> </w:t>
+      </w:r>
+      <w:r>
+        <w:rPr>
+          <w:lang w:val="en-CA"/>
+        </w:rPr>
+        <w:t>What type of attributes are needed for the calculations depends on what home range estimator is chosen, i.e. MCP, Line-Buffer or Point KDE. However, all methods will require a location ID attribute to order the point set according to the recording sequence. The line-buffer method needs additionall</w:t>
+      </w:r>
+      <w:r>
+        <w:rPr>
+          <w:lang w:val="en-CA"/>
+        </w:rPr>
+        <w:t>y</w:t>
+      </w:r>
+      <w:r>
+        <w:rPr>
+          <w:lang w:val="en-CA"/>
+        </w:rPr>
+        <w:t xml:space="preserve"> an attribute that contains the recording day to calculate the median travel distance. For the details we refer to corresponding estimator function descriptions above.</w:t>
       </w:r>
     </w:p>
     <w:p>
       <w:pPr>
         <w:pStyle w:val="BodyTextListing"/>
-        <w:ind w:firstLine="0"/>
-        <w:rPr>
-          <w:lang w:val="en-CA"/>
-        </w:rPr>
-      </w:pPr>
-      <w:r>
-        <w:rPr>
-          <w:lang w:val="en-CA"/>
-        </w:rPr>
-        <w:t xml:space="preserve">The check box “point data are track data” is important to decide if points are added randomly or sequentially. If you recorded the points in a sequence, e.g. as recorded with a collar, then points should be added according to the sequence. However, if you have observation data where the recording time is unknown, then uncheck the box and the points to be added will be selected randomly. In the case </w:t>
-      </w:r>
-      <w:r>
-        <w:rPr>
-          <w:lang w:val="en-CA"/>
-        </w:rPr>
-        <w:t>of non-sequen</w:t>
-      </w:r>
-      <w:r>
-        <w:rPr>
-          <w:lang w:val="en-CA"/>
-        </w:rPr>
-        <w:t xml:space="preserve">tial data </w:t>
-      </w:r>
-      <w:r>
-        <w:rPr>
-          <w:lang w:val="en-CA"/>
-        </w:rPr>
-        <w:t>for each point more 10 draws are taken and, consequently 10 geometrie</w:t>
-      </w:r>
-      <w:r>
-        <w:rPr>
-          <w:lang w:val="en-CA"/>
-        </w:rPr>
-        <w:t>s</w:t>
-      </w:r>
-      <w:r>
-        <w:rPr>
-          <w:lang w:val="en-CA"/>
-        </w:rPr>
-        <w:t xml:space="preserve"> are created</w:t>
-      </w:r>
-      <w:r>
-        <w:rPr>
-          <w:lang w:val="en-CA"/>
-        </w:rPr>
-        <w:t>.</w:t>
-      </w:r>
-      <w:r>
-        <w:rPr>
-          <w:lang w:val="en-CA"/>
-        </w:rPr>
-        <w:t xml:space="preserve"> </w:t>
-      </w:r>
-      <w:r>
-        <w:rPr>
-          <w:lang w:val="en-CA"/>
-        </w:rPr>
-        <w:t xml:space="preserve">Then </w:t>
-      </w:r>
-      <w:r>
-        <w:rPr>
-          <w:lang w:val="en-CA"/>
-        </w:rPr>
-        <w:t xml:space="preserve">the median area value is </w:t>
-      </w:r>
-      <w:r>
-        <w:rPr>
-          <w:lang w:val="en-CA"/>
-        </w:rPr>
-        <w:t>used for the statistics</w:t>
-      </w:r>
-      <w:r>
-        <w:rPr>
-          <w:lang w:val="en-CA"/>
-        </w:rPr>
-        <w:t>.</w:t>
-      </w:r>
-      <w:r>
-        <w:rPr>
-          <w:lang w:val="en-CA"/>
-        </w:rPr>
-        <w:t xml:space="preserve"> </w:t>
+        <w:rPr>
+          <w:i/>
+          <w:lang w:val="en-CA"/>
+        </w:rPr>
+      </w:pPr>
+      <w:r>
+        <w:rPr>
+          <w:i/>
+          <w:lang w:val="en-CA"/>
+        </w:rPr>
+        <w:t xml:space="preserve">Input </w:t>
+      </w:r>
+      <w:r>
+        <w:rPr>
+          <w:lang w:val="en-CA"/>
+        </w:rPr>
+        <w:t xml:space="preserve">– </w:t>
+      </w:r>
+      <w:r>
+        <w:rPr>
+          <w:lang w:val="en-CA"/>
+        </w:rPr>
+        <w:t>A point layer, with the following attributes for each observation point: (</w:t>
+      </w:r>
+      <w:proofErr w:type="spellStart"/>
+      <w:r>
+        <w:rPr>
+          <w:lang w:val="en-CA"/>
+        </w:rPr>
+        <w:t>i</w:t>
+      </w:r>
+      <w:proofErr w:type="spellEnd"/>
+      <w:r>
+        <w:rPr>
+          <w:lang w:val="en-CA"/>
+        </w:rPr>
+        <w:t xml:space="preserve">) location ID, </w:t>
+      </w:r>
+      <w:r>
+        <w:rPr>
+          <w:lang w:val="en-CA"/>
+        </w:rPr>
+        <w:t xml:space="preserve">and if the line-buffer estimator is used, then </w:t>
+      </w:r>
+      <w:r>
+        <w:rPr>
+          <w:lang w:val="en-CA"/>
+        </w:rPr>
+        <w:t xml:space="preserve">(ii) observation </w:t>
+      </w:r>
+      <w:r>
+        <w:rPr>
+          <w:lang w:val="en-CA"/>
+        </w:rPr>
+        <w:t>day.</w:t>
       </w:r>
     </w:p>
     <w:p>
       <w:pPr>
         <w:pStyle w:val="BodyTextListing"/>
+        <w:rPr>
+          <w:lang w:val="en-CA"/>
+        </w:rPr>
+      </w:pPr>
+      <w:r>
+        <w:rPr>
+          <w:i/>
+          <w:lang w:val="en-CA"/>
+        </w:rPr>
+        <w:t>Running the Function</w:t>
+      </w:r>
+      <w:r>
+        <w:rPr>
+          <w:lang w:val="en-CA"/>
+        </w:rPr>
+        <w:t xml:space="preserve"> – Use [</w:t>
+      </w:r>
+      <w:r>
+        <w:rPr>
+          <w:b/>
+          <w:lang w:val="en-CA"/>
+        </w:rPr>
+        <w:t>MOVEA</w:t>
+      </w:r>
+      <w:r>
+        <w:rPr>
+          <w:b/>
+          <w:lang w:val="en-CA"/>
+        </w:rPr>
+        <w:t>N&gt;HR</w:t>
+      </w:r>
+      <w:r>
+        <w:rPr>
+          <w:b/>
+          <w:lang w:val="en-CA"/>
+        </w:rPr>
+        <w:t xml:space="preserve"> Analysis</w:t>
+      </w:r>
+      <w:r>
+        <w:rPr>
+          <w:b/>
+          <w:lang w:val="en-CA"/>
+        </w:rPr>
+        <w:t>&gt;</w:t>
+      </w:r>
+      <w:r>
+        <w:rPr>
+          <w:b/>
+          <w:lang w:val="en-CA"/>
+        </w:rPr>
+        <w:t>Asymptote Analysis</w:t>
+      </w:r>
+      <w:r>
+        <w:rPr>
+          <w:lang w:val="en-CA"/>
+        </w:rPr>
+        <w:t>]</w:t>
+      </w:r>
+    </w:p>
+    <w:p>
+      <w:pPr>
+        <w:pStyle w:val="BodyTextListing"/>
+        <w:rPr>
+          <w:lang w:val="en-CA"/>
+        </w:rPr>
+      </w:pPr>
+      <w:r>
+        <w:rPr>
+          <w:lang w:val="en-CA"/>
+        </w:rPr>
+        <w:tab/>
+      </w:r>
+      <w:r>
+        <w:rPr>
+          <w:lang w:val="en-CA"/>
+        </w:rPr>
+        <w:t>Chose the layer with your observation data and set the attribute that contains the location ID.</w:t>
+      </w:r>
+    </w:p>
+    <w:p>
+      <w:pPr>
+        <w:pStyle w:val="BodyTextListing"/>
         <w:ind w:firstLine="0"/>
         <w:rPr>
           <w:lang w:val="en-CA"/>
@@ -36318,6 +36074,93 @@
         <w:rPr>
           <w:lang w:val="en-CA"/>
         </w:rPr>
+        <w:t xml:space="preserve">The check box “point data are track data” is important to decide if points are added randomly or sequentially. If you recorded the points in a sequence, e.g. as recorded with a collar, then points should be added according to the sequence. However, if you have observation data where the recording time is unknown, then uncheck the box and the points to be added will be selected randomly. In the case </w:t>
+      </w:r>
+      <w:r>
+        <w:rPr>
+          <w:lang w:val="en-CA"/>
+        </w:rPr>
+        <w:t>of non-sequen</w:t>
+      </w:r>
+      <w:r>
+        <w:rPr>
+          <w:lang w:val="en-CA"/>
+        </w:rPr>
+        <w:t xml:space="preserve">tial data </w:t>
+      </w:r>
+      <w:r>
+        <w:rPr>
+          <w:lang w:val="en-CA"/>
+        </w:rPr>
+        <w:t>for each point more 10 draws are taken and, consequently 10 geometrie</w:t>
+      </w:r>
+      <w:r>
+        <w:rPr>
+          <w:lang w:val="en-CA"/>
+        </w:rPr>
+        <w:t>s</w:t>
+      </w:r>
+      <w:r>
+        <w:rPr>
+          <w:lang w:val="en-CA"/>
+        </w:rPr>
+        <w:t xml:space="preserve"> are created</w:t>
+      </w:r>
+      <w:r>
+        <w:rPr>
+          <w:lang w:val="en-CA"/>
+        </w:rPr>
+        <w:t>.</w:t>
+      </w:r>
+      <w:r>
+        <w:rPr>
+          <w:lang w:val="en-CA"/>
+        </w:rPr>
+        <w:t xml:space="preserve"> </w:t>
+      </w:r>
+      <w:r>
+        <w:rPr>
+          <w:lang w:val="en-CA"/>
+        </w:rPr>
+        <w:t xml:space="preserve">Then </w:t>
+      </w:r>
+      <w:r>
+        <w:rPr>
+          <w:lang w:val="en-CA"/>
+        </w:rPr>
+        <w:t xml:space="preserve">the median area value is </w:t>
+      </w:r>
+      <w:r>
+        <w:rPr>
+          <w:lang w:val="en-CA"/>
+        </w:rPr>
+        <w:t>used for the statistics</w:t>
+      </w:r>
+      <w:r>
+        <w:rPr>
+          <w:lang w:val="en-CA"/>
+        </w:rPr>
+        <w:t>.</w:t>
+      </w:r>
+      <w:r>
+        <w:rPr>
+          <w:lang w:val="en-CA"/>
+        </w:rPr>
+        <w:t xml:space="preserve"> </w:t>
+      </w:r>
+    </w:p>
+    <w:p>
+      <w:pPr>
+        <w:pStyle w:val="BodyTextListing"/>
+        <w:ind w:firstLine="0"/>
+        <w:rPr>
+          <w:lang w:val="en-CA"/>
+        </w:rPr>
+      </w:pPr>
+      <w:r>
+        <w:rPr>
+          <w:lang w:val="en-CA"/>
+        </w:rPr>
         <w:t>Next chose one of the methods that can be used for estimation of the home range. We impleme</w:t>
       </w:r>
       <w:r>
@@ -36326,19 +36169,11 @@
         </w:rPr>
         <w:t xml:space="preserve">nted MCP, Line-Buffer and Point </w:t>
       </w:r>
-      <w:proofErr w:type="gramStart"/>
-      <w:r>
-        <w:rPr>
-          <w:lang w:val="en-CA"/>
-        </w:rPr>
-        <w:t>KDE</w:t>
-      </w:r>
-      <w:proofErr w:type="gramEnd"/>
-      <w:r>
-        <w:rPr>
-          <w:lang w:val="en-CA"/>
-        </w:rPr>
-        <w:t xml:space="preserve"> as these are comparably fast. Each of those functions will be executed a few dozens to hundred times, depending on the size of the dataset. Hence, preforming an asymptote analysis with computational expensive home range estimators will take days. </w:t>
+      <w:r>
+        <w:rPr>
+          <w:lang w:val="en-CA"/>
+        </w:rPr>
+        <w:t xml:space="preserve">KDE as these are comparably fast. Each of those functions will be executed a few dozens to hundred times, depending on the size of the dataset. Hence, preforming an asymptote analysis with computational expensive home range estimators will take days. </w:t>
       </w:r>
     </w:p>
     <w:p>
@@ -36451,7 +36286,7 @@
                                           </pic:cNvPicPr>
                                         </pic:nvPicPr>
                                         <pic:blipFill>
-                                          <a:blip r:embed="rId78">
+                                          <a:blip r:embed="rId79">
                                             <a:extLst>
                                               <a:ext uri="{28A0092B-C50C-407E-A947-70E740481C1C}">
                                                 <a14:useLocalDpi xmlns:a14="http://schemas.microsoft.com/office/drawing/2010/main" val="0"/>
@@ -36585,7 +36420,7 @@
                                     </pic:cNvPicPr>
                                   </pic:nvPicPr>
                                   <pic:blipFill>
-                                    <a:blip r:embed="rId79">
+                                    <a:blip r:embed="rId80">
                                       <a:extLst>
                                         <a:ext uri="{28A0092B-C50C-407E-A947-70E740481C1C}">
                                           <a14:useLocalDpi xmlns:a14="http://schemas.microsoft.com/office/drawing/2010/main" val="0"/>
@@ -36830,21 +36665,7 @@
         <w:rPr>
           <w:lang w:val="en-CA"/>
         </w:rPr>
-        <w:t xml:space="preserve">all the generate home </w:t>
-      </w:r>
-      <w:proofErr w:type="gramStart"/>
-      <w:r>
-        <w:rPr>
-          <w:lang w:val="en-CA"/>
-        </w:rPr>
-        <w:t>ranges  that</w:t>
-      </w:r>
-      <w:proofErr w:type="gramEnd"/>
-      <w:r>
-        <w:rPr>
-          <w:lang w:val="en-CA"/>
-        </w:rPr>
-        <w:t xml:space="preserve"> can be used as input for the Asymptote Movie function, and (ii) a graph showing how the area changes if points are added to the </w:t>
+        <w:t xml:space="preserve">all the generate home ranges  that can be used as input for the Asymptote Movie function, and (ii) a graph showing how the area changes if points are added to the </w:t>
       </w:r>
       <w:r>
         <w:rPr>
@@ -36889,11 +36710,11 @@
       <w:pPr>
         <w:pStyle w:val="Heading2"/>
       </w:pPr>
-      <w:bookmarkStart w:id="32" w:name="_Toc222835588"/>
+      <w:bookmarkStart w:id="33" w:name="_Toc222835588"/>
       <w:r>
         <w:t>Asymptote Movie</w:t>
       </w:r>
-      <w:bookmarkEnd w:id="32"/>
+      <w:bookmarkEnd w:id="33"/>
     </w:p>
     <w:p>
       <w:pPr>
@@ -37154,21 +36975,7 @@
         <w:rPr>
           <w:lang w:val="en-CA"/>
         </w:rPr>
-        <w:t xml:space="preserve">A layer with home range polygons and an attribute that allows </w:t>
-      </w:r>
-      <w:proofErr w:type="gramStart"/>
-      <w:r>
-        <w:rPr>
-          <w:lang w:val="en-CA"/>
-        </w:rPr>
-        <w:t>to order</w:t>
-      </w:r>
-      <w:proofErr w:type="gramEnd"/>
-      <w:r>
-        <w:rPr>
-          <w:lang w:val="en-CA"/>
-        </w:rPr>
-        <w:t xml:space="preserve"> the polygons of the layer in time</w:t>
+        <w:t>A layer with home range polygons and an attribute that allows to order the polygons of the layer in time</w:t>
       </w:r>
       <w:r>
         <w:rPr>
@@ -37350,46 +37157,18 @@
         <w:rPr>
           <w:lang w:val="en-CA"/>
         </w:rPr>
-        <w:t xml:space="preserve"> the </w:t>
-      </w:r>
-      <w:proofErr w:type="gramStart"/>
-      <w:r>
-        <w:rPr>
-          <w:lang w:val="en-CA"/>
-        </w:rPr>
-        <w:t>play time</w:t>
-      </w:r>
-      <w:proofErr w:type="gramEnd"/>
-      <w:r>
-        <w:rPr>
-          <w:lang w:val="en-CA"/>
-        </w:rPr>
-        <w:t xml:space="preserve"> of the animation depends on the number of points (i.e. home ranges) of the dataset. Rewind, pause and </w:t>
-      </w:r>
-      <w:proofErr w:type="gramStart"/>
-      <w:r>
-        <w:rPr>
-          <w:lang w:val="en-CA"/>
-        </w:rPr>
-        <w:t>fast forward</w:t>
-      </w:r>
-      <w:proofErr w:type="gramEnd"/>
-      <w:r>
-        <w:rPr>
-          <w:lang w:val="en-CA"/>
-        </w:rPr>
-        <w:t xml:space="preserve"> are not implemented.</w:t>
+        <w:t xml:space="preserve"> the play time of the animation depends on the number of points (i.e. home ranges) of the dataset. Rewind, pause and fast forward are not implemented.</w:t>
       </w:r>
     </w:p>
     <w:p>
       <w:pPr>
         <w:pStyle w:val="Heading2"/>
       </w:pPr>
-      <w:bookmarkStart w:id="33" w:name="_Toc222835589"/>
+      <w:bookmarkStart w:id="34" w:name="_Toc222835589"/>
       <w:r>
         <w:t>Create Core Area from Density Raster</w:t>
       </w:r>
-      <w:bookmarkEnd w:id="33"/>
+      <w:bookmarkEnd w:id="34"/>
     </w:p>
     <w:p>
       <w:pPr>
@@ -37718,7 +37497,7 @@
                                           </pic:cNvPicPr>
                                         </pic:nvPicPr>
                                         <pic:blipFill>
-                                          <a:blip r:embed="rId80">
+                                          <a:blip r:embed="rId81">
                                             <a:extLst>
                                               <a:ext uri="{28A0092B-C50C-407E-A947-70E740481C1C}">
                                                 <a14:useLocalDpi xmlns:a14="http://schemas.microsoft.com/office/drawing/2010/main" val="0"/>
@@ -37852,7 +37631,7 @@
                                     </pic:cNvPicPr>
                                   </pic:nvPicPr>
                                   <pic:blipFill>
-                                    <a:blip r:embed="rId81">
+                                    <a:blip r:embed="rId82">
                                       <a:extLst>
                                         <a:ext uri="{28A0092B-C50C-407E-A947-70E740481C1C}">
                                           <a14:useLocalDpi xmlns:a14="http://schemas.microsoft.com/office/drawing/2010/main" val="0"/>
@@ -38641,7 +38420,7 @@
                                           </pic:cNvPicPr>
                                         </pic:nvPicPr>
                                         <pic:blipFill>
-                                          <a:blip r:embed="rId37">
+                                          <a:blip r:embed="rId38">
                                             <a:extLst>
                                               <a:ext uri="{28A0092B-C50C-407E-A947-70E740481C1C}">
                                                 <a14:useLocalDpi xmlns:a14="http://schemas.microsoft.com/office/drawing/2010/main" val="0"/>
@@ -38738,7 +38517,7 @@
                                     </pic:cNvPicPr>
                                   </pic:nvPicPr>
                                   <pic:blipFill>
-                                    <a:blip r:embed="rId38">
+                                    <a:blip r:embed="rId39">
                                       <a:extLst>
                                         <a:ext uri="{28A0092B-C50C-407E-A947-70E740481C1C}">
                                           <a14:useLocalDpi xmlns:a14="http://schemas.microsoft.com/office/drawing/2010/main" val="0"/>
@@ -38810,21 +38589,7 @@
         <w:rPr>
           <w:lang w:val="en-CA"/>
         </w:rPr>
-        <w:t xml:space="preserve">Two graphics that </w:t>
-      </w:r>
-      <w:proofErr w:type="gramStart"/>
-      <w:r>
-        <w:rPr>
-          <w:lang w:val="en-CA"/>
-        </w:rPr>
-        <w:t>display “area” vs. “probability/density of use” are</w:t>
-      </w:r>
-      <w:proofErr w:type="gramEnd"/>
-      <w:r>
-        <w:rPr>
-          <w:lang w:val="en-CA"/>
-        </w:rPr>
-        <w:t xml:space="preserve"> generated; one for each method. </w:t>
+        <w:t xml:space="preserve">Two graphics that display “area” vs. “probability/density of use” are generated; one for each method. </w:t>
       </w:r>
       <w:r>
         <w:rPr>
@@ -39068,21 +38833,7 @@
         <w:rPr>
           <w:lang w:val="en-CA"/>
         </w:rPr>
-        <w:t xml:space="preserve"> - We observed that in our experiments both methods, i.e. the raster-cell based by Seaman and Powell (1990) and the contour-based by and Harris et al. (1990), often returned different probabilities for the core area. However, when there are large differences, e.g. 10% or more, then we suggest using the value from the contour-based </w:t>
-      </w:r>
-      <w:proofErr w:type="gramStart"/>
-      <w:r>
-        <w:rPr>
-          <w:lang w:val="en-CA"/>
-        </w:rPr>
-        <w:t>method</w:t>
-      </w:r>
-      <w:proofErr w:type="gramEnd"/>
-      <w:r>
-        <w:rPr>
-          <w:lang w:val="en-CA"/>
-        </w:rPr>
-        <w:t xml:space="preserve"> as its computation is more intuitive.</w:t>
+        <w:t xml:space="preserve"> - We observed that in our experiments both methods, i.e. the raster-cell based by Seaman and Powell (1990) and the contour-based by and Harris et al. (1990), often returned different probabilities for the core area. However, when there are large differences, e.g. 10% or more, then we suggest using the value from the contour-based method as its computation is more intuitive.</w:t>
       </w:r>
     </w:p>
     <w:p>
@@ -39191,28 +38942,14 @@
         <w:rPr>
           <w:lang w:val="en-CA"/>
         </w:rPr>
-        <w:t xml:space="preserve">found the calculated </w:t>
-      </w:r>
-      <w:proofErr w:type="gramStart"/>
-      <w:r>
-        <w:rPr>
-          <w:lang w:val="en-CA"/>
-        </w:rPr>
-        <w:t>home-range</w:t>
-      </w:r>
-      <w:proofErr w:type="gramEnd"/>
-      <w:r>
-        <w:rPr>
-          <w:lang w:val="en-CA"/>
-        </w:rPr>
-        <w:t xml:space="preserve"> for the p = 90% contours nonsensical, i.e. too big, and instead used the p = 40% contours. As a consequence care needs to be taken when knowledge gained from other methods developed for KDE are applied to BB results.</w:t>
+        <w:t>found the calculated home-range for the p = 90% contours nonsensical, i.e. too big, and instead used the p = 40% contours. As a consequence care needs to be taken when knowledge gained from other methods developed for KDE are applied to BB results.</w:t>
       </w:r>
     </w:p>
     <w:p>
       <w:pPr>
         <w:pStyle w:val="Heading2"/>
       </w:pPr>
-      <w:bookmarkStart w:id="34" w:name="_Toc222835590"/>
+      <w:bookmarkStart w:id="35" w:name="_Toc222835590"/>
       <w:proofErr w:type="spellStart"/>
       <w:r>
         <w:t>Skeletonization</w:t>
@@ -39221,7 +38958,7 @@
       <w:r>
         <w:t xml:space="preserve"> of HR</w:t>
       </w:r>
-      <w:bookmarkEnd w:id="34"/>
+      <w:bookmarkEnd w:id="35"/>
     </w:p>
     <w:p>
       <w:pPr>
@@ -39900,7 +39637,7 @@
                                           </pic:cNvPicPr>
                                         </pic:nvPicPr>
                                         <pic:blipFill>
-                                          <a:blip r:embed="rId82">
+                                          <a:blip r:embed="rId83">
                                             <a:extLst>
                                               <a:ext uri="{28A0092B-C50C-407E-A947-70E740481C1C}">
                                                 <a14:useLocalDpi xmlns:a14="http://schemas.microsoft.com/office/drawing/2010/main" val="0"/>
@@ -40048,7 +39785,7 @@
                                     </pic:cNvPicPr>
                                   </pic:nvPicPr>
                                   <pic:blipFill>
-                                    <a:blip r:embed="rId83">
+                                    <a:blip r:embed="rId84">
                                       <a:extLst>
                                         <a:ext uri="{28A0092B-C50C-407E-A947-70E740481C1C}">
                                           <a14:useLocalDpi xmlns:a14="http://schemas.microsoft.com/office/drawing/2010/main" val="0"/>
@@ -40170,11 +39907,11 @@
       <w:pPr>
         <w:pStyle w:val="Heading2"/>
       </w:pPr>
-      <w:bookmarkStart w:id="35" w:name="_Toc222835591"/>
+      <w:bookmarkStart w:id="36" w:name="_Toc222835591"/>
       <w:r>
         <w:t>Calculate Buffer Distance for HR Classification</w:t>
       </w:r>
-      <w:bookmarkEnd w:id="35"/>
+      <w:bookmarkEnd w:id="36"/>
     </w:p>
     <w:p>
       <w:pPr>
@@ -40550,7 +40287,7 @@
                                           </pic:cNvPicPr>
                                         </pic:nvPicPr>
                                         <pic:blipFill>
-                                          <a:blip r:embed="rId37">
+                                          <a:blip r:embed="rId38">
                                             <a:extLst>
                                               <a:ext uri="{28A0092B-C50C-407E-A947-70E740481C1C}">
                                                 <a14:useLocalDpi xmlns:a14="http://schemas.microsoft.com/office/drawing/2010/main" val="0"/>
@@ -40647,7 +40384,7 @@
                                     </pic:cNvPicPr>
                                   </pic:nvPicPr>
                                   <pic:blipFill>
-                                    <a:blip r:embed="rId38">
+                                    <a:blip r:embed="rId39">
                                       <a:extLst>
                                         <a:ext uri="{28A0092B-C50C-407E-A947-70E740481C1C}">
                                           <a14:useLocalDpi xmlns:a14="http://schemas.microsoft.com/office/drawing/2010/main" val="0"/>
@@ -40804,7 +40541,7 @@
                                           </pic:cNvPicPr>
                                         </pic:nvPicPr>
                                         <pic:blipFill>
-                                          <a:blip r:embed="rId84">
+                                          <a:blip r:embed="rId85">
                                             <a:extLst>
                                               <a:ext uri="{28A0092B-C50C-407E-A947-70E740481C1C}">
                                                 <a14:useLocalDpi xmlns:a14="http://schemas.microsoft.com/office/drawing/2010/main" val="0"/>
@@ -40936,7 +40673,7 @@
                                     </pic:cNvPicPr>
                                   </pic:nvPicPr>
                                   <pic:blipFill>
-                                    <a:blip r:embed="rId85">
+                                    <a:blip r:embed="rId86">
                                       <a:extLst>
                                         <a:ext uri="{28A0092B-C50C-407E-A947-70E740481C1C}">
                                           <a14:useLocalDpi xmlns:a14="http://schemas.microsoft.com/office/drawing/2010/main" val="0"/>
@@ -41072,14 +40809,14 @@
       <w:pPr>
         <w:pStyle w:val="Heading2"/>
       </w:pPr>
-      <w:bookmarkStart w:id="36" w:name="_Toc222835592"/>
+      <w:bookmarkStart w:id="37" w:name="_Toc222835592"/>
       <w:r>
         <w:t xml:space="preserve">HR Classification 1: </w:t>
       </w:r>
       <w:r>
         <w:t>Extract Core, Patch, Edge</w:t>
       </w:r>
-      <w:bookmarkEnd w:id="36"/>
+      <w:bookmarkEnd w:id="37"/>
     </w:p>
     <w:p>
       <w:pPr>
@@ -41596,7 +41333,7 @@
                                           </pic:cNvPicPr>
                                         </pic:nvPicPr>
                                         <pic:blipFill>
-                                          <a:blip r:embed="rId31">
+                                          <a:blip r:embed="rId32">
                                             <a:extLst>
                                               <a:ext uri="{28A0092B-C50C-407E-A947-70E740481C1C}">
                                                 <a14:useLocalDpi xmlns:a14="http://schemas.microsoft.com/office/drawing/2010/main" val="0"/>
@@ -41701,7 +41438,7 @@
                                     </pic:cNvPicPr>
                                   </pic:nvPicPr>
                                   <pic:blipFill>
-                                    <a:blip r:embed="rId32">
+                                    <a:blip r:embed="rId33">
                                       <a:extLst>
                                         <a:ext uri="{28A0092B-C50C-407E-A947-70E740481C1C}">
                                           <a14:useLocalDpi xmlns:a14="http://schemas.microsoft.com/office/drawing/2010/main" val="0"/>
@@ -41947,7 +41684,7 @@
                                           </pic:cNvPicPr>
                                         </pic:nvPicPr>
                                         <pic:blipFill>
-                                          <a:blip r:embed="rId86">
+                                          <a:blip r:embed="rId87">
                                             <a:extLst>
                                               <a:ext uri="{28A0092B-C50C-407E-A947-70E740481C1C}">
                                                 <a14:useLocalDpi xmlns:a14="http://schemas.microsoft.com/office/drawing/2010/main" val="0"/>
@@ -42087,7 +41824,7 @@
                                     </pic:cNvPicPr>
                                   </pic:nvPicPr>
                                   <pic:blipFill>
-                                    <a:blip r:embed="rId87">
+                                    <a:blip r:embed="rId88">
                                       <a:extLst>
                                         <a:ext uri="{28A0092B-C50C-407E-A947-70E740481C1C}">
                                           <a14:useLocalDpi xmlns:a14="http://schemas.microsoft.com/office/drawing/2010/main" val="0"/>
@@ -42206,14 +41943,14 @@
       <w:pPr>
         <w:pStyle w:val="Heading2"/>
       </w:pPr>
-      <w:bookmarkStart w:id="37" w:name="_Toc222835593"/>
+      <w:bookmarkStart w:id="38" w:name="_Toc222835593"/>
       <w:r>
         <w:t xml:space="preserve">HR Classification 2: </w:t>
       </w:r>
       <w:r>
         <w:t>Extract Corridors</w:t>
       </w:r>
-      <w:bookmarkEnd w:id="37"/>
+      <w:bookmarkEnd w:id="38"/>
     </w:p>
     <w:p>
       <w:pPr>
@@ -42732,7 +42469,7 @@
                                           </pic:cNvPicPr>
                                         </pic:nvPicPr>
                                         <pic:blipFill>
-                                          <a:blip r:embed="rId88">
+                                          <a:blip r:embed="rId89">
                                             <a:extLst>
                                               <a:ext uri="{28A0092B-C50C-407E-A947-70E740481C1C}">
                                                 <a14:useLocalDpi xmlns:a14="http://schemas.microsoft.com/office/drawing/2010/main" val="0"/>
@@ -42887,7 +42624,7 @@
                                     </pic:cNvPicPr>
                                   </pic:nvPicPr>
                                   <pic:blipFill>
-                                    <a:blip r:embed="rId89">
+                                    <a:blip r:embed="rId90">
                                       <a:extLst>
                                         <a:ext uri="{28A0092B-C50C-407E-A947-70E740481C1C}">
                                           <a14:useLocalDpi xmlns:a14="http://schemas.microsoft.com/office/drawing/2010/main" val="0"/>
@@ -43129,21 +42866,7 @@
         <w:rPr>
           <w:lang w:val="en-CA"/>
         </w:rPr>
-        <w:t xml:space="preserve"> the distance between core area and home range boundary </w:t>
-      </w:r>
-      <w:proofErr w:type="gramStart"/>
-      <w:r>
-        <w:rPr>
-          <w:lang w:val="en-CA"/>
-        </w:rPr>
-        <w:t>may</w:t>
-      </w:r>
-      <w:proofErr w:type="gramEnd"/>
-      <w:r>
-        <w:rPr>
-          <w:lang w:val="en-CA"/>
-        </w:rPr>
-        <w:t xml:space="preserve"> not be successful to detect corridors. Hence, it seems to be advisable to </w:t>
+        <w:t xml:space="preserve"> the distance between core area and home range boundary may not be successful to detect corridors. Hence, it seems to be advisable to </w:t>
       </w:r>
       <w:r>
         <w:rPr>
@@ -43177,542 +42900,49 @@
       <w:pPr>
         <w:pStyle w:val="Heading1"/>
       </w:pPr>
-      <w:bookmarkStart w:id="38" w:name="_Toc222835594"/>
+      <w:bookmarkStart w:id="39" w:name="_Toc222835594"/>
       <w:r>
         <w:lastRenderedPageBreak/>
         <w:t>Notes</w:t>
-      </w:r>
-      <w:bookmarkEnd w:id="38"/>
-    </w:p>
-    <w:p>
-      <w:pPr>
-        <w:pStyle w:val="Heading2"/>
-      </w:pPr>
-      <w:bookmarkStart w:id="39" w:name="_Toc222835595"/>
-      <w:r>
-        <w:t xml:space="preserve">Comparability </w:t>
-      </w:r>
-      <w:r>
-        <w:t>of</w:t>
-      </w:r>
-      <w:r>
-        <w:t xml:space="preserve"> </w:t>
-      </w:r>
-      <w:proofErr w:type="spellStart"/>
-      <w:r>
-        <w:t>HoRAE</w:t>
-      </w:r>
-      <w:proofErr w:type="spellEnd"/>
-      <w:r>
-        <w:t xml:space="preserve"> </w:t>
-      </w:r>
-      <w:r>
-        <w:t>Results with</w:t>
-      </w:r>
-      <w:r>
-        <w:t xml:space="preserve"> Home Range Tools</w:t>
-      </w:r>
-      <w:r>
-        <w:t xml:space="preserve"> (</w:t>
-      </w:r>
-      <w:r>
-        <w:t>HRT</w:t>
-      </w:r>
-      <w:r>
-        <w:t>) Results</w:t>
       </w:r>
       <w:bookmarkEnd w:id="39"/>
     </w:p>
     <w:p>
       <w:pPr>
-        <w:rPr>
-          <w:lang w:val="en-CA"/>
-        </w:rPr>
-      </w:pPr>
-      <w:r>
-        <w:rPr>
-          <w:lang w:val="en-CA"/>
-        </w:rPr>
-        <w:t>Thanks to Christine Richter (</w:t>
+        <w:pStyle w:val="Heading2"/>
+      </w:pPr>
+      <w:bookmarkStart w:id="40" w:name="_Toc222835595"/>
+      <w:r>
+        <w:t xml:space="preserve">Comparability </w:t>
+      </w:r>
+      <w:r>
+        <w:t>of</w:t>
+      </w:r>
+      <w:r>
+        <w:t xml:space="preserve"> </w:t>
       </w:r>
       <w:proofErr w:type="spellStart"/>
       <w:r>
-        <w:rPr>
-          <w:lang w:val="en-CA"/>
-        </w:rPr>
-        <w:t>Göttingen</w:t>
+        <w:t>HoRAE</w:t>
       </w:r>
       <w:proofErr w:type="spellEnd"/>
       <w:r>
-        <w:rPr>
-          <w:lang w:val="en-CA"/>
-        </w:rPr>
-        <w:t xml:space="preserve">, GER), we got aware of the fact that results calculated with </w:t>
-      </w:r>
-      <w:r>
-        <w:rPr>
-          <w:lang w:val="en-CA"/>
-        </w:rPr>
-        <w:t xml:space="preserve">the </w:t>
-      </w:r>
-      <w:r>
-        <w:rPr>
-          <w:lang w:val="en-CA"/>
-        </w:rPr>
-        <w:t>H</w:t>
-      </w:r>
-      <w:r>
-        <w:rPr>
-          <w:lang w:val="en-CA"/>
-        </w:rPr>
-        <w:t xml:space="preserve">ome </w:t>
-      </w:r>
-      <w:r>
-        <w:rPr>
-          <w:lang w:val="en-CA"/>
-        </w:rPr>
-        <w:t>R</w:t>
-      </w:r>
-      <w:r>
-        <w:rPr>
-          <w:lang w:val="en-CA"/>
-        </w:rPr>
-        <w:t xml:space="preserve">ange </w:t>
-      </w:r>
-      <w:r>
-        <w:rPr>
-          <w:lang w:val="en-CA"/>
-        </w:rPr>
-        <w:t>T</w:t>
-      </w:r>
-      <w:r>
-        <w:rPr>
-          <w:lang w:val="en-CA"/>
-        </w:rPr>
-        <w:t>ools for ArcGIS</w:t>
-      </w:r>
-      <w:r>
-        <w:rPr>
-          <w:rStyle w:val="FootnoteReference"/>
-          <w:lang w:val="en-CA"/>
-        </w:rPr>
-        <w:footnoteReference w:id="10"/>
-      </w:r>
-      <w:r>
-        <w:rPr>
-          <w:lang w:val="en-CA"/>
-        </w:rPr>
         <w:t xml:space="preserve"> </w:t>
       </w:r>
       <w:r>
-        <w:rPr>
-          <w:lang w:val="en-CA"/>
-        </w:rPr>
-        <w:t>by A.R. Rod</w:t>
-      </w:r>
-      <w:r>
-        <w:rPr>
-          <w:lang w:val="en-CA"/>
-        </w:rPr>
-        <w:t xml:space="preserve">gers and J.G. </w:t>
-      </w:r>
-      <w:proofErr w:type="spellStart"/>
-      <w:r>
-        <w:rPr>
-          <w:lang w:val="en-CA"/>
-        </w:rPr>
-        <w:t>Kie</w:t>
-      </w:r>
-      <w:proofErr w:type="spellEnd"/>
-      <w:r>
-        <w:rPr>
-          <w:lang w:val="en-CA"/>
-        </w:rPr>
-        <w:t xml:space="preserve"> cannot be directly compared</w:t>
-      </w:r>
-      <w:r>
-        <w:rPr>
-          <w:lang w:val="en-CA"/>
-        </w:rPr>
-        <w:t xml:space="preserve"> with results calculated with </w:t>
-      </w:r>
-      <w:proofErr w:type="spellStart"/>
-      <w:r>
-        <w:rPr>
-          <w:lang w:val="en-CA"/>
-        </w:rPr>
-        <w:t>OpenJUMP</w:t>
-      </w:r>
-      <w:proofErr w:type="spellEnd"/>
-      <w:r>
-        <w:rPr>
-          <w:lang w:val="en-CA"/>
-        </w:rPr>
-        <w:t xml:space="preserve"> </w:t>
-      </w:r>
-      <w:proofErr w:type="spellStart"/>
-      <w:r>
-        <w:rPr>
-          <w:lang w:val="en-CA"/>
-        </w:rPr>
-        <w:t>HoRAE</w:t>
-      </w:r>
-      <w:proofErr w:type="spellEnd"/>
-      <w:r>
-        <w:rPr>
-          <w:lang w:val="en-CA"/>
-        </w:rPr>
-        <w:t xml:space="preserve">. If you use the same bandwidth parameter h for HRT and </w:t>
-      </w:r>
-      <w:proofErr w:type="spellStart"/>
-      <w:r>
-        <w:rPr>
-          <w:lang w:val="en-CA"/>
-        </w:rPr>
-        <w:t>OpenJUMP</w:t>
-      </w:r>
-      <w:proofErr w:type="spellEnd"/>
-      <w:r>
-        <w:rPr>
-          <w:lang w:val="en-CA"/>
-        </w:rPr>
-        <w:t xml:space="preserve"> </w:t>
-      </w:r>
-      <w:proofErr w:type="spellStart"/>
-      <w:r>
-        <w:rPr>
-          <w:lang w:val="en-CA"/>
-        </w:rPr>
-        <w:t>HoRAE</w:t>
-      </w:r>
-      <w:proofErr w:type="spellEnd"/>
-      <w:r>
-        <w:rPr>
-          <w:lang w:val="en-CA"/>
-        </w:rPr>
-        <w:t xml:space="preserve">, then </w:t>
-      </w:r>
-      <w:r>
-        <w:rPr>
-          <w:lang w:val="en-CA"/>
-        </w:rPr>
-        <w:t xml:space="preserve">the </w:t>
-      </w:r>
-      <w:r>
-        <w:rPr>
-          <w:lang w:val="en-CA"/>
-        </w:rPr>
-        <w:t>results (</w:t>
-      </w:r>
-      <w:r>
-        <w:rPr>
-          <w:lang w:val="en-CA"/>
-        </w:rPr>
-        <w:t xml:space="preserve">i.e. </w:t>
-      </w:r>
-      <w:r>
-        <w:rPr>
-          <w:lang w:val="en-CA"/>
-        </w:rPr>
-        <w:t>contours) will be much more detailed than those from HRT</w:t>
-      </w:r>
-      <w:r>
-        <w:rPr>
-          <w:lang w:val="en-CA"/>
-        </w:rPr>
-        <w:t>.</w:t>
-      </w:r>
-      <w:r>
-        <w:rPr>
-          <w:lang w:val="en-CA"/>
-        </w:rPr>
-        <w:t xml:space="preserve"> </w:t>
-      </w:r>
-      <w:r>
-        <w:rPr>
-          <w:lang w:val="en-CA"/>
-        </w:rPr>
-        <w:t>HRT generated contours will be</w:t>
-      </w:r>
-      <w:r>
-        <w:rPr>
-          <w:lang w:val="en-CA"/>
-        </w:rPr>
-        <w:t xml:space="preserve"> much smoother. However, if you take the bandwidth parameter from HRT (e.g. 63m) and multiply it with about 2.78 (e.g. 2.78 * 63 = 175m) and use this value (i.e. 175m) for </w:t>
-      </w:r>
-      <w:proofErr w:type="spellStart"/>
-      <w:r>
-        <w:rPr>
-          <w:lang w:val="en-CA"/>
-        </w:rPr>
-        <w:t>HoRAE</w:t>
-      </w:r>
-      <w:proofErr w:type="spellEnd"/>
-      <w:r>
-        <w:rPr>
-          <w:lang w:val="en-CA"/>
-        </w:rPr>
-        <w:t>, then the contours should be about the same. The reason for the</w:t>
-      </w:r>
-      <w:r>
-        <w:rPr>
-          <w:lang w:val="en-CA"/>
-        </w:rPr>
-        <w:t>se</w:t>
-      </w:r>
-      <w:r>
-        <w:rPr>
-          <w:lang w:val="en-CA"/>
-        </w:rPr>
-        <w:t xml:space="preserve"> differences and the need to multiply the values</w:t>
-      </w:r>
-      <w:r>
-        <w:rPr>
-          <w:lang w:val="en-CA"/>
-        </w:rPr>
-        <w:t xml:space="preserve"> is</w:t>
-      </w:r>
-      <w:r>
-        <w:rPr>
-          <w:lang w:val="en-CA"/>
-        </w:rPr>
-        <w:t xml:space="preserve"> that in ArcG</w:t>
-      </w:r>
-      <w:r>
-        <w:rPr>
-          <w:lang w:val="en-CA"/>
-        </w:rPr>
-        <w:t xml:space="preserve">IS/HRT such multiplication of </w:t>
-      </w:r>
-      <w:proofErr w:type="spellStart"/>
-      <w:r>
-        <w:rPr>
-          <w:i/>
-          <w:lang w:val="en-CA"/>
-        </w:rPr>
-        <w:t>h</w:t>
-      </w:r>
-      <w:r>
-        <w:rPr>
-          <w:vertAlign w:val="subscript"/>
-          <w:lang w:val="en-CA"/>
-        </w:rPr>
-        <w:t>ref</w:t>
-      </w:r>
-      <w:proofErr w:type="spellEnd"/>
-      <w:r>
-        <w:rPr>
-          <w:lang w:val="en-CA"/>
-        </w:rPr>
-        <w:t xml:space="preserve"> is performed.</w:t>
-      </w:r>
-      <w:r>
-        <w:rPr>
-          <w:lang w:val="en-CA"/>
-        </w:rPr>
-        <w:t xml:space="preserve"> This is done, as the general </w:t>
-      </w:r>
-      <w:proofErr w:type="spellStart"/>
-      <w:r>
-        <w:rPr>
-          <w:i/>
-          <w:lang w:val="en-CA"/>
-        </w:rPr>
-        <w:t>h</w:t>
-      </w:r>
-      <w:r>
-        <w:rPr>
-          <w:vertAlign w:val="subscript"/>
-          <w:lang w:val="en-CA"/>
-        </w:rPr>
-        <w:t>ref</w:t>
-      </w:r>
-      <w:proofErr w:type="spellEnd"/>
-      <w:r>
-        <w:rPr>
-          <w:lang w:val="en-CA"/>
-        </w:rPr>
-        <w:t xml:space="preserve"> </w:t>
-      </w:r>
-      <w:r>
-        <w:rPr>
-          <w:lang w:val="en-CA"/>
-        </w:rPr>
-        <w:t>equation</w:t>
-      </w:r>
-      <w:r>
-        <w:rPr>
-          <w:lang w:val="en-CA"/>
-        </w:rPr>
-        <w:t xml:space="preserve"> is an estimate for a Gaussian function/kernel</w:t>
-      </w:r>
-      <w:r>
-        <w:rPr>
-          <w:lang w:val="en-CA"/>
-        </w:rPr>
-        <w:t xml:space="preserve"> that</w:t>
-      </w:r>
-      <w:r>
-        <w:rPr>
-          <w:lang w:val="en-CA"/>
-        </w:rPr>
-        <w:t xml:space="preserve"> </w:t>
-      </w:r>
-      <w:r>
-        <w:rPr>
-          <w:lang w:val="en-CA"/>
-        </w:rPr>
-        <w:t>is</w:t>
-      </w:r>
-      <w:r>
-        <w:rPr>
-          <w:lang w:val="en-CA"/>
-        </w:rPr>
-        <w:t xml:space="preserve"> applied to a bi-weight Kernel (in HRT). As you can see in </w:t>
-      </w:r>
-      <w:proofErr w:type="spellStart"/>
-      <w:r>
-        <w:rPr>
-          <w:lang w:val="en-CA"/>
-        </w:rPr>
-        <w:t>HoRAE</w:t>
-      </w:r>
-      <w:proofErr w:type="spellEnd"/>
-      <w:r>
-        <w:rPr>
-          <w:lang w:val="en-CA"/>
-        </w:rPr>
-        <w:t xml:space="preserve"> and on Wikipedia</w:t>
-      </w:r>
-      <w:r>
-        <w:rPr>
-          <w:rStyle w:val="FootnoteReference"/>
-          <w:lang w:val="en-CA"/>
-        </w:rPr>
-        <w:footnoteReference w:id="11"/>
-      </w:r>
-      <w:r>
-        <w:rPr>
-          <w:lang w:val="en-CA"/>
-        </w:rPr>
-        <w:t>,</w:t>
-      </w:r>
-      <w:r>
-        <w:rPr>
-          <w:lang w:val="en-CA"/>
-        </w:rPr>
-        <w:t xml:space="preserve"> </w:t>
-      </w:r>
-      <w:r>
-        <w:rPr>
-          <w:lang w:val="en-CA"/>
-        </w:rPr>
-        <w:t>both</w:t>
-      </w:r>
-      <w:r>
-        <w:rPr>
-          <w:lang w:val="en-CA"/>
-        </w:rPr>
-        <w:t xml:space="preserve"> kernel functions have different maximum values and properties. Internally </w:t>
-      </w:r>
-      <w:proofErr w:type="spellStart"/>
-      <w:r>
-        <w:rPr>
-          <w:lang w:val="en-CA"/>
-        </w:rPr>
-        <w:t>HoRAE</w:t>
-      </w:r>
-      <w:proofErr w:type="spellEnd"/>
-      <w:r>
-        <w:rPr>
-          <w:lang w:val="en-CA"/>
-        </w:rPr>
-        <w:t xml:space="preserve"> does not perform a scaling so one can directly compare density results. The multiplication with the value o</w:t>
-      </w:r>
-      <w:r>
-        <w:rPr>
-          <w:lang w:val="en-CA"/>
-        </w:rPr>
-        <w:t xml:space="preserve">f 2.78 for the Gaussian-based </w:t>
-      </w:r>
-      <w:proofErr w:type="spellStart"/>
-      <w:r>
-        <w:rPr>
-          <w:i/>
-          <w:lang w:val="en-CA"/>
-        </w:rPr>
-        <w:t>h</w:t>
-      </w:r>
-      <w:r>
-        <w:rPr>
-          <w:vertAlign w:val="subscript"/>
-          <w:lang w:val="en-CA"/>
-        </w:rPr>
-        <w:t>ref</w:t>
-      </w:r>
-      <w:proofErr w:type="spellEnd"/>
-      <w:r>
-        <w:rPr>
-          <w:lang w:val="en-CA"/>
-        </w:rPr>
-        <w:t xml:space="preserve"> value</w:t>
-      </w:r>
-      <w:r>
-        <w:rPr>
-          <w:lang w:val="en-CA"/>
-        </w:rPr>
-        <w:t xml:space="preserve"> that</w:t>
-      </w:r>
-      <w:r>
-        <w:rPr>
-          <w:lang w:val="en-CA"/>
-        </w:rPr>
-        <w:t xml:space="preserve"> </w:t>
-      </w:r>
-      <w:r>
-        <w:rPr>
-          <w:lang w:val="en-CA"/>
-        </w:rPr>
-        <w:t xml:space="preserve">will </w:t>
-      </w:r>
-      <w:r>
-        <w:rPr>
-          <w:lang w:val="en-CA"/>
-        </w:rPr>
-        <w:t>be used with a bi-weight kernel will</w:t>
-      </w:r>
-      <w:r>
-        <w:rPr>
-          <w:lang w:val="en-CA"/>
-        </w:rPr>
-        <w:t>,</w:t>
-      </w:r>
-      <w:r>
-        <w:rPr>
-          <w:lang w:val="en-CA"/>
-        </w:rPr>
-        <w:t xml:space="preserve"> however, result </w:t>
-      </w:r>
-      <w:r>
-        <w:rPr>
-          <w:lang w:val="en-CA"/>
-        </w:rPr>
-        <w:t>in comparable density estimates</w:t>
-      </w:r>
-      <w:r>
-        <w:rPr>
-          <w:lang w:val="en-CA"/>
-        </w:rPr>
-        <w:t xml:space="preserve"> (see Silverman 1986).</w:t>
-      </w:r>
-    </w:p>
-    <w:p>
-      <w:pPr>
-        <w:pStyle w:val="Heading2"/>
-      </w:pPr>
-      <w:bookmarkStart w:id="40" w:name="_Toc222835596"/>
-      <w:r>
-        <w:t>Temporary Storage of Data</w:t>
+        <w:t>Results with</w:t>
+      </w:r>
+      <w:r>
+        <w:t xml:space="preserve"> Home Range Tools</w:t>
+      </w:r>
+      <w:r>
+        <w:t xml:space="preserve"> (</w:t>
+      </w:r>
+      <w:r>
+        <w:t>HRT</w:t>
+      </w:r>
+      <w:r>
+        <w:t>) Results</w:t>
       </w:r>
       <w:bookmarkEnd w:id="40"/>
     </w:p>
@@ -43726,13 +42956,114 @@
         <w:rPr>
           <w:lang w:val="en-CA"/>
         </w:rPr>
-        <w:t xml:space="preserve">As mentioned earlier </w:t>
+        <w:t>Thanks to Christine Richter (</w:t>
       </w:r>
       <w:proofErr w:type="spellStart"/>
       <w:r>
         <w:rPr>
           <w:lang w:val="en-CA"/>
         </w:rPr>
+        <w:t>Göttingen</w:t>
+      </w:r>
+      <w:proofErr w:type="spellEnd"/>
+      <w:r>
+        <w:rPr>
+          <w:lang w:val="en-CA"/>
+        </w:rPr>
+        <w:t xml:space="preserve">, GER), we got aware of the fact that results calculated with </w:t>
+      </w:r>
+      <w:r>
+        <w:rPr>
+          <w:lang w:val="en-CA"/>
+        </w:rPr>
+        <w:t xml:space="preserve">the </w:t>
+      </w:r>
+      <w:r>
+        <w:rPr>
+          <w:lang w:val="en-CA"/>
+        </w:rPr>
+        <w:t>H</w:t>
+      </w:r>
+      <w:r>
+        <w:rPr>
+          <w:lang w:val="en-CA"/>
+        </w:rPr>
+        <w:t xml:space="preserve">ome </w:t>
+      </w:r>
+      <w:r>
+        <w:rPr>
+          <w:lang w:val="en-CA"/>
+        </w:rPr>
+        <w:t>R</w:t>
+      </w:r>
+      <w:r>
+        <w:rPr>
+          <w:lang w:val="en-CA"/>
+        </w:rPr>
+        <w:t xml:space="preserve">ange </w:t>
+      </w:r>
+      <w:r>
+        <w:rPr>
+          <w:lang w:val="en-CA"/>
+        </w:rPr>
+        <w:t>T</w:t>
+      </w:r>
+      <w:r>
+        <w:rPr>
+          <w:lang w:val="en-CA"/>
+        </w:rPr>
+        <w:t>ools for ArcGIS</w:t>
+      </w:r>
+      <w:r>
+        <w:rPr>
+          <w:rStyle w:val="FootnoteReference"/>
+          <w:lang w:val="en-CA"/>
+        </w:rPr>
+        <w:footnoteReference w:id="10"/>
+      </w:r>
+      <w:r>
+        <w:rPr>
+          <w:lang w:val="en-CA"/>
+        </w:rPr>
+        <w:t xml:space="preserve"> </w:t>
+      </w:r>
+      <w:r>
+        <w:rPr>
+          <w:lang w:val="en-CA"/>
+        </w:rPr>
+        <w:t>by A.R. Rod</w:t>
+      </w:r>
+      <w:r>
+        <w:rPr>
+          <w:lang w:val="en-CA"/>
+        </w:rPr>
+        <w:t xml:space="preserve">gers and J.G. </w:t>
+      </w:r>
+      <w:proofErr w:type="spellStart"/>
+      <w:r>
+        <w:rPr>
+          <w:lang w:val="en-CA"/>
+        </w:rPr>
+        <w:t>Kie</w:t>
+      </w:r>
+      <w:proofErr w:type="spellEnd"/>
+      <w:r>
+        <w:rPr>
+          <w:lang w:val="en-CA"/>
+        </w:rPr>
+        <w:t xml:space="preserve"> cannot be directly compared</w:t>
+      </w:r>
+      <w:r>
+        <w:rPr>
+          <w:lang w:val="en-CA"/>
+        </w:rPr>
+        <w:t xml:space="preserve"> with results calculated with </w:t>
+      </w:r>
+      <w:proofErr w:type="spellStart"/>
+      <w:r>
+        <w:rPr>
+          <w:lang w:val="en-CA"/>
+        </w:rPr>
         <w:t>OpenJUMP</w:t>
       </w:r>
       <w:proofErr w:type="spellEnd"/>
@@ -43754,44 +43085,357 @@
         <w:rPr>
           <w:lang w:val="en-CA"/>
         </w:rPr>
-        <w:t xml:space="preserve"> uses </w:t>
+        <w:t xml:space="preserve">. If you use the same bandwidth parameter h for HRT and </w:t>
       </w:r>
       <w:proofErr w:type="spellStart"/>
       <w:r>
         <w:rPr>
           <w:lang w:val="en-CA"/>
         </w:rPr>
-        <w:t>Sextante</w:t>
+        <w:t>OpenJUMP</w:t>
       </w:r>
       <w:proofErr w:type="spellEnd"/>
       <w:r>
         <w:rPr>
           <w:lang w:val="en-CA"/>
         </w:rPr>
-        <w:t xml:space="preserve"> toolbox functions. These functions sometimes produce intermediate vector and raster files in the temp folder (e.g. on Windows Vista: "C:\Users\YourLoginName\AppData\Local\Temp\"). Subsequently the temp folder needs to be cleaned once in a while.</w:t>
+        <w:t xml:space="preserve"> </w:t>
+      </w:r>
+      <w:proofErr w:type="spellStart"/>
+      <w:r>
+        <w:rPr>
+          <w:lang w:val="en-CA"/>
+        </w:rPr>
+        <w:t>HoRAE</w:t>
+      </w:r>
+      <w:proofErr w:type="spellEnd"/>
+      <w:r>
+        <w:rPr>
+          <w:lang w:val="en-CA"/>
+        </w:rPr>
+        <w:t xml:space="preserve">, then </w:t>
+      </w:r>
+      <w:r>
+        <w:rPr>
+          <w:lang w:val="en-CA"/>
+        </w:rPr>
+        <w:t xml:space="preserve">the </w:t>
+      </w:r>
+      <w:r>
+        <w:rPr>
+          <w:lang w:val="en-CA"/>
+        </w:rPr>
+        <w:t>results (</w:t>
+      </w:r>
+      <w:r>
+        <w:rPr>
+          <w:lang w:val="en-CA"/>
+        </w:rPr>
+        <w:t xml:space="preserve">i.e. </w:t>
+      </w:r>
+      <w:r>
+        <w:rPr>
+          <w:lang w:val="en-CA"/>
+        </w:rPr>
+        <w:t>contours) will be much more detailed than those from HRT</w:t>
+      </w:r>
+      <w:r>
+        <w:rPr>
+          <w:lang w:val="en-CA"/>
+        </w:rPr>
+        <w:t>.</w:t>
+      </w:r>
+      <w:r>
+        <w:rPr>
+          <w:lang w:val="en-CA"/>
+        </w:rPr>
+        <w:t xml:space="preserve"> </w:t>
+      </w:r>
+      <w:r>
+        <w:rPr>
+          <w:lang w:val="en-CA"/>
+        </w:rPr>
+        <w:t>HRT generated contours will be</w:t>
+      </w:r>
+      <w:r>
+        <w:rPr>
+          <w:lang w:val="en-CA"/>
+        </w:rPr>
+        <w:t xml:space="preserve"> much smoother. However, if you take the bandwidth parameter from HRT (e.g. 63m) and multiply it with about 2.78 (e.g. 2.78 * 63 = 175m) and use this value (i.e. 175m) for </w:t>
+      </w:r>
+      <w:proofErr w:type="spellStart"/>
+      <w:r>
+        <w:rPr>
+          <w:lang w:val="en-CA"/>
+        </w:rPr>
+        <w:t>HoRAE</w:t>
+      </w:r>
+      <w:proofErr w:type="spellEnd"/>
+      <w:r>
+        <w:rPr>
+          <w:lang w:val="en-CA"/>
+        </w:rPr>
+        <w:t>, then the contours should be about the same. The reason for the</w:t>
+      </w:r>
+      <w:r>
+        <w:rPr>
+          <w:lang w:val="en-CA"/>
+        </w:rPr>
+        <w:t>se</w:t>
+      </w:r>
+      <w:r>
+        <w:rPr>
+          <w:lang w:val="en-CA"/>
+        </w:rPr>
+        <w:t xml:space="preserve"> differences and the need to multiply the values</w:t>
+      </w:r>
+      <w:r>
+        <w:rPr>
+          <w:lang w:val="en-CA"/>
+        </w:rPr>
+        <w:t xml:space="preserve"> is</w:t>
+      </w:r>
+      <w:r>
+        <w:rPr>
+          <w:lang w:val="en-CA"/>
+        </w:rPr>
+        <w:t xml:space="preserve"> that in ArcG</w:t>
+      </w:r>
+      <w:r>
+        <w:rPr>
+          <w:lang w:val="en-CA"/>
+        </w:rPr>
+        <w:t xml:space="preserve">IS/HRT such multiplication of </w:t>
+      </w:r>
+      <w:proofErr w:type="spellStart"/>
+      <w:r>
+        <w:rPr>
+          <w:i/>
+          <w:lang w:val="en-CA"/>
+        </w:rPr>
+        <w:t>h</w:t>
+      </w:r>
+      <w:r>
+        <w:rPr>
+          <w:vertAlign w:val="subscript"/>
+          <w:lang w:val="en-CA"/>
+        </w:rPr>
+        <w:t>ref</w:t>
+      </w:r>
+      <w:proofErr w:type="spellEnd"/>
+      <w:r>
+        <w:rPr>
+          <w:lang w:val="en-CA"/>
+        </w:rPr>
+        <w:t xml:space="preserve"> is performed.</w:t>
+      </w:r>
+      <w:r>
+        <w:rPr>
+          <w:lang w:val="en-CA"/>
+        </w:rPr>
+        <w:t xml:space="preserve"> This is done, as the general </w:t>
+      </w:r>
+      <w:proofErr w:type="spellStart"/>
+      <w:r>
+        <w:rPr>
+          <w:i/>
+          <w:lang w:val="en-CA"/>
+        </w:rPr>
+        <w:t>h</w:t>
+      </w:r>
+      <w:r>
+        <w:rPr>
+          <w:vertAlign w:val="subscript"/>
+          <w:lang w:val="en-CA"/>
+        </w:rPr>
+        <w:t>ref</w:t>
+      </w:r>
+      <w:proofErr w:type="spellEnd"/>
+      <w:r>
+        <w:rPr>
+          <w:lang w:val="en-CA"/>
+        </w:rPr>
+        <w:t xml:space="preserve"> </w:t>
+      </w:r>
+      <w:r>
+        <w:rPr>
+          <w:lang w:val="en-CA"/>
+        </w:rPr>
+        <w:t>equation</w:t>
+      </w:r>
+      <w:r>
+        <w:rPr>
+          <w:lang w:val="en-CA"/>
+        </w:rPr>
+        <w:t xml:space="preserve"> is an estimate for a Gaussian function/kernel</w:t>
+      </w:r>
+      <w:r>
+        <w:rPr>
+          <w:lang w:val="en-CA"/>
+        </w:rPr>
+        <w:t xml:space="preserve"> that</w:t>
+      </w:r>
+      <w:r>
+        <w:rPr>
+          <w:lang w:val="en-CA"/>
+        </w:rPr>
+        <w:t xml:space="preserve"> </w:t>
+      </w:r>
+      <w:r>
+        <w:rPr>
+          <w:lang w:val="en-CA"/>
+        </w:rPr>
+        <w:t>is</w:t>
+      </w:r>
+      <w:r>
+        <w:rPr>
+          <w:lang w:val="en-CA"/>
+        </w:rPr>
+        <w:t xml:space="preserve"> applied to a bi-weight Kernel (in HRT). As you can see in </w:t>
+      </w:r>
+      <w:proofErr w:type="spellStart"/>
+      <w:r>
+        <w:rPr>
+          <w:lang w:val="en-CA"/>
+        </w:rPr>
+        <w:t>HoRAE</w:t>
+      </w:r>
+      <w:proofErr w:type="spellEnd"/>
+      <w:r>
+        <w:rPr>
+          <w:lang w:val="en-CA"/>
+        </w:rPr>
+        <w:t xml:space="preserve"> and on Wikipedia</w:t>
+      </w:r>
+      <w:r>
+        <w:rPr>
+          <w:rStyle w:val="FootnoteReference"/>
+          <w:lang w:val="en-CA"/>
+        </w:rPr>
+        <w:footnoteReference w:id="11"/>
+      </w:r>
+      <w:r>
+        <w:rPr>
+          <w:lang w:val="en-CA"/>
+        </w:rPr>
+        <w:t>,</w:t>
+      </w:r>
+      <w:r>
+        <w:rPr>
+          <w:lang w:val="en-CA"/>
+        </w:rPr>
+        <w:t xml:space="preserve"> </w:t>
+      </w:r>
+      <w:r>
+        <w:rPr>
+          <w:lang w:val="en-CA"/>
+        </w:rPr>
+        <w:t>both</w:t>
+      </w:r>
+      <w:r>
+        <w:rPr>
+          <w:lang w:val="en-CA"/>
+        </w:rPr>
+        <w:t xml:space="preserve"> kernel functions have different maximum values and properties. Internally </w:t>
+      </w:r>
+      <w:proofErr w:type="spellStart"/>
+      <w:r>
+        <w:rPr>
+          <w:lang w:val="en-CA"/>
+        </w:rPr>
+        <w:t>HoRAE</w:t>
+      </w:r>
+      <w:proofErr w:type="spellEnd"/>
+      <w:r>
+        <w:rPr>
+          <w:lang w:val="en-CA"/>
+        </w:rPr>
+        <w:t xml:space="preserve"> does not perform a scaling so one can directly compare density results. The multiplication with the value o</w:t>
+      </w:r>
+      <w:r>
+        <w:rPr>
+          <w:lang w:val="en-CA"/>
+        </w:rPr>
+        <w:t xml:space="preserve">f 2.78 for the Gaussian-based </w:t>
+      </w:r>
+      <w:proofErr w:type="spellStart"/>
+      <w:r>
+        <w:rPr>
+          <w:i/>
+          <w:lang w:val="en-CA"/>
+        </w:rPr>
+        <w:t>h</w:t>
+      </w:r>
+      <w:r>
+        <w:rPr>
+          <w:vertAlign w:val="subscript"/>
+          <w:lang w:val="en-CA"/>
+        </w:rPr>
+        <w:t>ref</w:t>
+      </w:r>
+      <w:proofErr w:type="spellEnd"/>
+      <w:r>
+        <w:rPr>
+          <w:lang w:val="en-CA"/>
+        </w:rPr>
+        <w:t xml:space="preserve"> value</w:t>
+      </w:r>
+      <w:r>
+        <w:rPr>
+          <w:lang w:val="en-CA"/>
+        </w:rPr>
+        <w:t xml:space="preserve"> that</w:t>
+      </w:r>
+      <w:r>
+        <w:rPr>
+          <w:lang w:val="en-CA"/>
+        </w:rPr>
+        <w:t xml:space="preserve"> </w:t>
+      </w:r>
+      <w:r>
+        <w:rPr>
+          <w:lang w:val="en-CA"/>
+        </w:rPr>
+        <w:t xml:space="preserve">will </w:t>
+      </w:r>
+      <w:r>
+        <w:rPr>
+          <w:lang w:val="en-CA"/>
+        </w:rPr>
+        <w:t>be used with a bi-weight kernel will</w:t>
+      </w:r>
+      <w:r>
+        <w:rPr>
+          <w:lang w:val="en-CA"/>
+        </w:rPr>
+        <w:t>,</w:t>
+      </w:r>
+      <w:r>
+        <w:rPr>
+          <w:lang w:val="en-CA"/>
+        </w:rPr>
+        <w:t xml:space="preserve"> however, result </w:t>
+      </w:r>
+      <w:r>
+        <w:rPr>
+          <w:lang w:val="en-CA"/>
+        </w:rPr>
+        <w:t>in comparable density estimates</w:t>
+      </w:r>
+      <w:r>
+        <w:rPr>
+          <w:lang w:val="en-CA"/>
+        </w:rPr>
+        <w:t xml:space="preserve"> (see Silverman 1986).</w:t>
       </w:r>
     </w:p>
     <w:p>
       <w:pPr>
         <w:pStyle w:val="Heading2"/>
       </w:pPr>
-      <w:bookmarkStart w:id="41" w:name="_Toc222835597"/>
-      <w:r>
-        <w:t xml:space="preserve">Adding other Extensions and Plugins to </w:t>
-      </w:r>
-      <w:proofErr w:type="spellStart"/>
-      <w:r>
-        <w:t>OpenJUMP</w:t>
-      </w:r>
-      <w:proofErr w:type="spellEnd"/>
-      <w:r>
-        <w:t xml:space="preserve"> for Enhancing </w:t>
-      </w:r>
-      <w:r>
-        <w:t>its</w:t>
-      </w:r>
-      <w:r>
-        <w:t xml:space="preserve"> Functionality</w:t>
+      <w:bookmarkStart w:id="41" w:name="_Toc222835596"/>
+      <w:r>
+        <w:t>Temporary Storage of Data</w:t>
       </w:r>
       <w:bookmarkEnd w:id="41"/>
     </w:p>
@@ -43801,6 +43445,12 @@
           <w:lang w:val="en-CA"/>
         </w:rPr>
       </w:pPr>
+      <w:r>
+        <w:rPr>
+          <w:lang w:val="en-CA"/>
+        </w:rPr>
+        <w:t xml:space="preserve">As mentioned earlier </w:t>
+      </w:r>
       <w:proofErr w:type="spellStart"/>
       <w:r>
         <w:rPr>
@@ -43813,6 +43463,79 @@
         <w:rPr>
           <w:lang w:val="en-CA"/>
         </w:rPr>
+        <w:t xml:space="preserve"> </w:t>
+      </w:r>
+      <w:proofErr w:type="spellStart"/>
+      <w:r>
+        <w:rPr>
+          <w:lang w:val="en-CA"/>
+        </w:rPr>
+        <w:t>HoRAE</w:t>
+      </w:r>
+      <w:proofErr w:type="spellEnd"/>
+      <w:r>
+        <w:rPr>
+          <w:lang w:val="en-CA"/>
+        </w:rPr>
+        <w:t xml:space="preserve"> uses </w:t>
+      </w:r>
+      <w:proofErr w:type="spellStart"/>
+      <w:r>
+        <w:rPr>
+          <w:lang w:val="en-CA"/>
+        </w:rPr>
+        <w:t>Sextante</w:t>
+      </w:r>
+      <w:proofErr w:type="spellEnd"/>
+      <w:r>
+        <w:rPr>
+          <w:lang w:val="en-CA"/>
+        </w:rPr>
+        <w:t xml:space="preserve"> toolbox functions. These functions sometimes produce intermediate vector and raster files in the temp folder (e.g. on Windows Vista: "C:\Users\YourLoginName\AppData\Local\Temp\"). Subsequently the temp folder needs to be cleaned once in a while.</w:t>
+      </w:r>
+    </w:p>
+    <w:p>
+      <w:pPr>
+        <w:pStyle w:val="Heading2"/>
+      </w:pPr>
+      <w:bookmarkStart w:id="42" w:name="_Toc222835597"/>
+      <w:r>
+        <w:t xml:space="preserve">Adding other Extensions and Plugins to </w:t>
+      </w:r>
+      <w:proofErr w:type="spellStart"/>
+      <w:r>
+        <w:t>OpenJUMP</w:t>
+      </w:r>
+      <w:proofErr w:type="spellEnd"/>
+      <w:r>
+        <w:t xml:space="preserve"> for Enhancing </w:t>
+      </w:r>
+      <w:r>
+        <w:t>its</w:t>
+      </w:r>
+      <w:r>
+        <w:t xml:space="preserve"> Functionality</w:t>
+      </w:r>
+      <w:bookmarkEnd w:id="42"/>
+    </w:p>
+    <w:p>
+      <w:pPr>
+        <w:rPr>
+          <w:lang w:val="en-CA"/>
+        </w:rPr>
+      </w:pPr>
+      <w:proofErr w:type="spellStart"/>
+      <w:r>
+        <w:rPr>
+          <w:lang w:val="en-CA"/>
+        </w:rPr>
+        <w:t>OpenJUMP</w:t>
+      </w:r>
+      <w:proofErr w:type="spellEnd"/>
+      <w:r>
+        <w:rPr>
+          <w:lang w:val="en-CA"/>
+        </w:rPr>
         <w:t xml:space="preserve"> comes with a plugin system that allows </w:t>
       </w:r>
       <w:r>
@@ -44126,7 +43849,7 @@
         </w:rPr>
         <w:t xml:space="preserve"> is given here: </w:t>
       </w:r>
-      <w:hyperlink r:id="rId90" w:history="1">
+      <w:hyperlink r:id="rId91" w:history="1">
         <w:r>
           <w:rPr>
             <w:rStyle w:val="Hyperlink"/>
@@ -44146,7 +43869,7 @@
       <w:pPr>
         <w:pStyle w:val="Heading2"/>
       </w:pPr>
-      <w:bookmarkStart w:id="42" w:name="_Toc222835598"/>
+      <w:bookmarkStart w:id="43" w:name="_Toc222835598"/>
       <w:r>
         <w:t xml:space="preserve">Projections and Coordinate Systems in </w:t>
       </w:r>
@@ -44154,7 +43877,7 @@
       <w:r>
         <w:t>OpenJUMP</w:t>
       </w:r>
-      <w:bookmarkEnd w:id="42"/>
+      <w:bookmarkEnd w:id="43"/>
       <w:proofErr w:type="spellEnd"/>
     </w:p>
     <w:p>
@@ -44261,14 +43984,7 @@
         <w:rPr>
           <w:lang w:val="en-CA"/>
         </w:rPr>
-        <w:t xml:space="preserve"> does not care about map coordinate systems. It will assume that all data loaded are in the same coordinate system. </w:t>
-      </w:r>
-      <w:proofErr w:type="gramStart"/>
-      <w:r>
-        <w:rPr>
-          <w:lang w:val="en-CA"/>
-        </w:rPr>
-        <w:t xml:space="preserve">However, for </w:t>
+        <w:t xml:space="preserve"> does not care about map coordinate systems. It will assume that all data loaded are in the same coordinate system. However, for </w:t>
       </w:r>
       <w:proofErr w:type="spellStart"/>
       <w:r>
@@ -44294,14 +44010,7 @@
         <w:rPr>
           <w:lang w:val="en-CA"/>
         </w:rPr>
-        <w:t xml:space="preserve"> Services (CTS) Extension that allows to transform vector data from one mapping projection to another one.</w:t>
-      </w:r>
-      <w:proofErr w:type="gramEnd"/>
-      <w:r>
-        <w:rPr>
-          <w:lang w:val="en-CA"/>
-        </w:rPr>
-        <w:t xml:space="preserve"> More information on </w:t>
+        <w:t xml:space="preserve"> Services (CTS) Extension that allows to transform vector data from one mapping projection to another one. More information on </w:t>
       </w:r>
       <w:r>
         <w:rPr>
@@ -44315,7 +44024,7 @@
         </w:rPr>
         <w:t xml:space="preserve"> CTS extension can be found here: </w:t>
       </w:r>
-      <w:hyperlink r:id="rId91" w:history="1">
+      <w:hyperlink r:id="rId92" w:history="1">
         <w:r>
           <w:rPr>
             <w:rStyle w:val="Hyperlink"/>
@@ -44364,7 +44073,7 @@
           <w:lang w:val="en-CA"/>
         </w:rPr>
       </w:pPr>
-      <w:bookmarkStart w:id="43" w:name="_Toc222835599"/>
+      <w:bookmarkStart w:id="44" w:name="_Toc222835599"/>
       <w:r>
         <w:rPr>
           <w:rStyle w:val="Heading1Char"/>
@@ -44376,7 +44085,7 @@
         <w:lastRenderedPageBreak/>
         <w:t>References</w:t>
       </w:r>
-      <w:bookmarkEnd w:id="43"/>
+      <w:bookmarkEnd w:id="44"/>
     </w:p>
     <w:p>
       <w:pPr>
@@ -44387,7 +44096,6 @@
         </w:rPr>
       </w:pPr>
       <w:proofErr w:type="spellStart"/>
-      <w:proofErr w:type="gramStart"/>
       <w:r>
         <w:rPr>
           <w:lang w:val="en-CA"/>
@@ -44399,14 +44107,7 @@
         <w:rPr>
           <w:lang w:val="en-CA"/>
         </w:rPr>
-        <w:t>, S. (2012).</w:t>
-      </w:r>
-      <w:proofErr w:type="gramEnd"/>
-      <w:r>
-        <w:rPr>
-          <w:lang w:val="en-CA"/>
-        </w:rPr>
-        <w:t xml:space="preserve"> </w:t>
+        <w:t xml:space="preserve">, S. (2012). </w:t>
       </w:r>
       <w:r>
         <w:rPr>
@@ -44552,7 +44253,6 @@
         <w:t xml:space="preserve">(1), e14592. </w:t>
       </w:r>
       <w:proofErr w:type="spellStart"/>
-      <w:proofErr w:type="gramStart"/>
       <w:r>
         <w:rPr>
           <w:lang w:val="en-CA"/>
@@ -44560,7 +44260,6 @@
         <w:t>doi</w:t>
       </w:r>
       <w:proofErr w:type="spellEnd"/>
-      <w:proofErr w:type="gramEnd"/>
       <w:r>
         <w:rPr>
           <w:lang w:val="en-CA"/>
@@ -45210,15 +44909,7 @@
         <w:rPr>
           <w:lang w:val="en-CA"/>
         </w:rPr>
-        <w:t xml:space="preserve"> M., Fortmann-Roe, S., Cross,</w:t>
-      </w:r>
-      <w:bookmarkStart w:id="44" w:name="_GoBack"/>
-      <w:bookmarkEnd w:id="44"/>
-      <w:r>
-        <w:rPr>
-          <w:lang w:val="en-CA"/>
-        </w:rPr>
-        <w:t xml:space="preserve"> P. C., Lyons, A. J., Ryan, S. J., &amp; Wilmers, C. C. (2007). LoCoH: </w:t>
+        <w:t xml:space="preserve"> M., Fortmann-Roe, S., Cross, P. C., Lyons, A. J., Ryan, S. J., &amp; Wilmers, C. C. (2007). LoCoH: </w:t>
       </w:r>
       <w:r>
         <w:rPr>
@@ -47627,19 +47318,11 @@
         </w:rPr>
         <w:t>0%)</w:t>
       </w:r>
-      <w:proofErr w:type="gramStart"/>
-      <w:r>
-        <w:rPr>
-          <w:lang w:val="en-CA"/>
-        </w:rPr>
-        <w:t>” :</w:t>
-      </w:r>
-      <w:proofErr w:type="gramEnd"/>
-      <w:r>
-        <w:rPr>
-          <w:lang w:val="en-CA"/>
-        </w:rPr>
-        <w:t xml:space="preserve"> because in the diagram we have actually displayed the inverse probability.</w:t>
+      <w:r>
+        <w:rPr>
+          <w:lang w:val="en-CA"/>
+        </w:rPr>
+        <w:t>” : because in the diagram we have actually displayed the inverse probability.</w:t>
       </w:r>
     </w:p>
     <w:p>
@@ -47799,21 +47482,7 @@
         <w:rPr>
           <w:lang w:val="en-CA"/>
         </w:rPr>
-        <w:t xml:space="preserve">Adding Supplement </w:t>
-      </w:r>
-      <w:proofErr w:type="gramStart"/>
-      <w:r>
-        <w:rPr>
-          <w:lang w:val="en-CA"/>
-        </w:rPr>
-        <w:t>A</w:t>
-      </w:r>
-      <w:proofErr w:type="gramEnd"/>
-      <w:r>
-        <w:rPr>
-          <w:lang w:val="en-CA"/>
-        </w:rPr>
-        <w:t xml:space="preserve"> section, containing GPS points as CSV.</w:t>
+        <w:t>Adding Supplement A section, containing GPS points as CSV.</w:t>
       </w:r>
     </w:p>
     <w:p>
@@ -47949,8 +47618,8 @@
       </w:pPr>
     </w:p>
     <w:sectPr>
-      <w:footerReference w:type="even" r:id="rId92"/>
-      <w:footerReference w:type="default" r:id="rId93"/>
+      <w:footerReference w:type="even" r:id="rId93"/>
+      <w:footerReference w:type="default" r:id="rId94"/>
       <w:pgSz w:w="11905" w:h="16837" w:code="9"/>
       <w:pgMar w:top="1418" w:right="1418" w:bottom="1134" w:left="1418" w:header="720" w:footer="709" w:gutter="0"/>
       <w:cols w:space="720"/>
@@ -48098,7 +47767,7 @@
         <w:rStyle w:val="PageNumber"/>
         <w:noProof/>
       </w:rPr>
-      <w:t>38</w:t>
+      <w:t>27</w:t>
     </w:r>
     <w:r>
       <w:rPr>
@@ -52687,7 +52356,7 @@
 </file>
 
 <file path=customXml/itemProps1.xml><?xml version="1.0" encoding="utf-8"?>
-<ds:datastoreItem xmlns:ds="http://schemas.openxmlformats.org/officeDocument/2006/customXml" ds:itemID="{ACF4B64E-6832-9D4C-A22B-AB0048653527}">
+<ds:datastoreItem xmlns:ds="http://schemas.openxmlformats.org/officeDocument/2006/customXml" ds:itemID="{08114E8C-E075-184B-8813-0176B303AB6C}">
   <ds:schemaRefs>
     <ds:schemaRef ds:uri="http://schemas.openxmlformats.org/officeDocument/2006/bibliography"/>
   </ds:schemaRefs>

</xml_diff>